<commit_message>
DL 3 and 4 done
</commit_message>
<xml_diff>
--- a/MscIT/Semester 4/Deep_Learning/Document/DeepLearningAllNK.docx
+++ b/MscIT/Semester 4/Deep_Learning/Document/DeepLearningAllNK.docx
@@ -856,6 +856,37 @@
     </w:p>
     <w:p>
       <w:pPr>
+        <w:pStyle w:val="ListParagraph"/>
+        <w:numPr>
+          <w:ilvl w:val="0"/>
+          <w:numId w:val="1"/>
+        </w:numPr>
+        <w:shd w:val="clear" w:color="auto" w:fill="FFFFFF" w:themeFill="background1"/>
+        <w:spacing w:before="300" w:after="0" w:line="259" w:lineRule="auto"/>
+        <w:rPr>
+          <w:rFonts w:ascii="Times New Roman" w:eastAsia="system-ui" w:hAnsi="Times New Roman" w:cs="Times New Roman"/>
+          <w:color w:val="0D0D0D" w:themeColor="text1" w:themeTint="F2"/>
+        </w:rPr>
+      </w:pPr>
+      <w:r>
+        <w:rPr>
+          <w:rFonts w:ascii="Times New Roman" w:eastAsia="system-ui" w:hAnsi="Times New Roman" w:cs="Times New Roman"/>
+          <w:color w:val="000000" w:themeColor="text1"/>
+        </w:rPr>
+        <w:t xml:space="preserve">Tensors find widespread applications in physics, engineering, and computer science, where they are used to describe the properties of physical systems, model complex phenomena, and facilitate computations in various </w:t>
+      </w:r>
+      <w:proofErr w:type="gramStart"/>
+      <w:r>
+        <w:rPr>
+          <w:rFonts w:ascii="Times New Roman" w:eastAsia="system-ui" w:hAnsi="Times New Roman" w:cs="Times New Roman"/>
+          <w:color w:val="000000" w:themeColor="text1"/>
+        </w:rPr>
+        <w:t>algorithms</w:t>
+      </w:r>
+      <w:proofErr w:type="gramEnd"/>
+    </w:p>
+    <w:p>
+      <w:pPr>
         <w:pBdr>
           <w:bottom w:val="single" w:sz="6" w:space="1" w:color="auto"/>
         </w:pBdr>
@@ -864,33 +895,6 @@
           <w:color w:val="000000" w:themeColor="text1"/>
         </w:rPr>
       </w:pPr>
-      <w:r>
-        <w:rPr>
-          <w:rFonts w:ascii="Times New Roman" w:eastAsia="system-ui" w:hAnsi="Times New Roman" w:cs="Times New Roman"/>
-          <w:color w:val="000000" w:themeColor="text1"/>
-        </w:rPr>
-        <w:t xml:space="preserve">Tensors find widespread applications in physics, engineering, and computer science, where they are used to describe the properties of physical systems, model complex phenomena, and facilitate computations in various </w:t>
-      </w:r>
-      <w:proofErr w:type="gramStart"/>
-      <w:r>
-        <w:rPr>
-          <w:rFonts w:ascii="Times New Roman" w:eastAsia="system-ui" w:hAnsi="Times New Roman" w:cs="Times New Roman"/>
-          <w:color w:val="000000" w:themeColor="text1"/>
-        </w:rPr>
-        <w:t>algorithms</w:t>
-      </w:r>
-      <w:proofErr w:type="gramEnd"/>
-    </w:p>
-    <w:p>
-      <w:pPr>
-        <w:pBdr>
-          <w:bottom w:val="single" w:sz="6" w:space="1" w:color="auto"/>
-        </w:pBdr>
-        <w:rPr>
-          <w:rFonts w:ascii="Times New Roman" w:eastAsia="system-ui" w:hAnsi="Times New Roman" w:cs="Times New Roman"/>
-          <w:color w:val="000000" w:themeColor="text1"/>
-        </w:rPr>
-      </w:pPr>
     </w:p>
     <w:p>
       <w:pPr>
@@ -921,6 +925,7 @@
     </w:p>
     <w:p>
       <w:pPr>
+        <w:spacing w:after="0"/>
         <w:rPr>
           <w:rFonts w:ascii="Times New Roman" w:eastAsia="system-ui" w:hAnsi="Times New Roman" w:cs="Times New Roman"/>
           <w:color w:val="000000" w:themeColor="text1"/>
@@ -963,6 +968,7 @@
     </w:p>
     <w:p>
       <w:pPr>
+        <w:spacing w:after="0"/>
         <w:rPr>
           <w:rFonts w:ascii="Times New Roman" w:eastAsia="system-ui" w:hAnsi="Times New Roman" w:cs="Times New Roman"/>
           <w:color w:val="000000" w:themeColor="text1"/>
@@ -987,6 +993,7 @@
     </w:p>
     <w:p>
       <w:pPr>
+        <w:spacing w:after="0"/>
         <w:rPr>
           <w:rFonts w:ascii="Times New Roman" w:eastAsia="system-ui" w:hAnsi="Times New Roman" w:cs="Times New Roman"/>
           <w:color w:val="000000" w:themeColor="text1"/>
@@ -1020,6 +1027,7 @@
     </w:p>
     <w:p>
       <w:pPr>
+        <w:spacing w:after="0"/>
         <w:rPr>
           <w:rFonts w:ascii="Times New Roman" w:eastAsia="system-ui" w:hAnsi="Times New Roman" w:cs="Times New Roman"/>
           <w:color w:val="000000" w:themeColor="text1"/>
@@ -1035,6 +1043,7 @@
     </w:p>
     <w:p>
       <w:pPr>
+        <w:spacing w:after="0"/>
         <w:rPr>
           <w:rFonts w:ascii="Times New Roman" w:eastAsia="system-ui" w:hAnsi="Times New Roman" w:cs="Times New Roman"/>
           <w:color w:val="000000" w:themeColor="text1"/>
@@ -1068,6 +1077,7 @@
     </w:p>
     <w:p>
       <w:pPr>
+        <w:spacing w:after="0"/>
         <w:rPr>
           <w:rFonts w:ascii="Times New Roman" w:eastAsia="system-ui" w:hAnsi="Times New Roman" w:cs="Times New Roman"/>
           <w:color w:val="000000" w:themeColor="text1"/>
@@ -1083,35 +1093,207 @@
     </w:p>
     <w:p>
       <w:pPr>
-        <w:rPr>
-          <w:rFonts w:ascii="Times New Roman" w:eastAsia="system-ui" w:hAnsi="Times New Roman" w:cs="Times New Roman"/>
-          <w:color w:val="000000" w:themeColor="text1"/>
-        </w:rPr>
-      </w:pPr>
+        <w:spacing w:after="0"/>
+        <w:rPr>
+          <w:rFonts w:ascii="Times New Roman" w:eastAsia="system-ui" w:hAnsi="Times New Roman" w:cs="Times New Roman"/>
+          <w:color w:val="000000" w:themeColor="text1"/>
+        </w:rPr>
+      </w:pPr>
+      <w:r>
+        <w:rPr>
+          <w:rFonts w:ascii="Times New Roman" w:eastAsia="system-ui" w:hAnsi="Times New Roman" w:cs="Times New Roman"/>
+          <w:color w:val="000000" w:themeColor="text1"/>
+        </w:rPr>
+        <w:t>c=</w:t>
+      </w:r>
+      <w:proofErr w:type="spellStart"/>
+      <w:proofErr w:type="gramStart"/>
+      <w:r>
+        <w:rPr>
+          <w:rFonts w:ascii="Times New Roman" w:eastAsia="system-ui" w:hAnsi="Times New Roman" w:cs="Times New Roman"/>
+          <w:color w:val="000000" w:themeColor="text1"/>
+        </w:rPr>
+        <w:t>tf.matmul</w:t>
+      </w:r>
+      <w:proofErr w:type="spellEnd"/>
+      <w:proofErr w:type="gramEnd"/>
+      <w:r>
+        <w:rPr>
+          <w:rFonts w:ascii="Times New Roman" w:eastAsia="system-ui" w:hAnsi="Times New Roman" w:cs="Times New Roman"/>
+          <w:color w:val="000000" w:themeColor="text1"/>
+        </w:rPr>
+        <w:t>(</w:t>
+      </w:r>
+      <w:proofErr w:type="spellStart"/>
+      <w:r>
+        <w:rPr>
+          <w:rFonts w:ascii="Times New Roman" w:eastAsia="system-ui" w:hAnsi="Times New Roman" w:cs="Times New Roman"/>
+          <w:color w:val="000000" w:themeColor="text1"/>
+        </w:rPr>
+        <w:t>a,b</w:t>
+      </w:r>
+      <w:proofErr w:type="spellEnd"/>
+      <w:r>
+        <w:rPr>
+          <w:rFonts w:ascii="Times New Roman" w:eastAsia="system-ui" w:hAnsi="Times New Roman" w:cs="Times New Roman"/>
+          <w:color w:val="000000" w:themeColor="text1"/>
+        </w:rPr>
+        <w:t>)</w:t>
+      </w:r>
+    </w:p>
+    <w:p>
+      <w:pPr>
+        <w:spacing w:after="0"/>
+        <w:rPr>
+          <w:rFonts w:ascii="Times New Roman" w:eastAsia="system-ui" w:hAnsi="Times New Roman" w:cs="Times New Roman"/>
+          <w:color w:val="000000" w:themeColor="text1"/>
+        </w:rPr>
+      </w:pPr>
+      <w:r>
+        <w:rPr>
+          <w:rFonts w:ascii="Times New Roman" w:eastAsia="system-ui" w:hAnsi="Times New Roman" w:cs="Times New Roman"/>
+          <w:color w:val="000000" w:themeColor="text1"/>
+        </w:rPr>
+        <w:t>print("</w:t>
+      </w:r>
+      <w:proofErr w:type="spellStart"/>
+      <w:r>
+        <w:rPr>
+          <w:rFonts w:ascii="Times New Roman" w:eastAsia="system-ui" w:hAnsi="Times New Roman" w:cs="Times New Roman"/>
+          <w:color w:val="000000" w:themeColor="text1"/>
+        </w:rPr>
+        <w:t>Product:</w:t>
+      </w:r>
+      <w:proofErr w:type="gramStart"/>
+      <w:r>
+        <w:rPr>
+          <w:rFonts w:ascii="Times New Roman" w:eastAsia="system-ui" w:hAnsi="Times New Roman" w:cs="Times New Roman"/>
+          <w:color w:val="000000" w:themeColor="text1"/>
+        </w:rPr>
+        <w:t>",c</w:t>
+      </w:r>
+      <w:proofErr w:type="spellEnd"/>
+      <w:proofErr w:type="gramEnd"/>
+      <w:r>
+        <w:rPr>
+          <w:rFonts w:ascii="Times New Roman" w:eastAsia="system-ui" w:hAnsi="Times New Roman" w:cs="Times New Roman"/>
+          <w:color w:val="000000" w:themeColor="text1"/>
+        </w:rPr>
+        <w:t>)</w:t>
+      </w:r>
+    </w:p>
+    <w:p>
+      <w:pPr>
+        <w:spacing w:after="0"/>
+        <w:rPr>
+          <w:rFonts w:ascii="Times New Roman" w:eastAsia="system-ui" w:hAnsi="Times New Roman" w:cs="Times New Roman"/>
+          <w:color w:val="000000" w:themeColor="text1"/>
+        </w:rPr>
+      </w:pPr>
+      <w:r>
+        <w:rPr>
+          <w:rFonts w:ascii="Times New Roman" w:eastAsia="system-ui" w:hAnsi="Times New Roman" w:cs="Times New Roman"/>
+          <w:color w:val="000000" w:themeColor="text1"/>
+        </w:rPr>
+        <w:t>e_matrix_</w:t>
+      </w:r>
+      <w:proofErr w:type="gramStart"/>
+      <w:r>
+        <w:rPr>
+          <w:rFonts w:ascii="Times New Roman" w:eastAsia="system-ui" w:hAnsi="Times New Roman" w:cs="Times New Roman"/>
+          <w:color w:val="000000" w:themeColor="text1"/>
+        </w:rPr>
+        <w:t>A=tf.random.uniform</w:t>
+      </w:r>
+      <w:proofErr w:type="gramEnd"/>
+      <w:r>
+        <w:rPr>
+          <w:rFonts w:ascii="Times New Roman" w:eastAsia="system-ui" w:hAnsi="Times New Roman" w:cs="Times New Roman"/>
+          <w:color w:val="000000" w:themeColor="text1"/>
+        </w:rPr>
+        <w:t>([2,2],minval=3,maxval=10,dtype=tf.float32,name="matrixA")</w:t>
+      </w:r>
+    </w:p>
+    <w:p>
+      <w:pPr>
+        <w:spacing w:after="0"/>
+        <w:rPr>
+          <w:rFonts w:ascii="Times New Roman" w:eastAsia="system-ui" w:hAnsi="Times New Roman" w:cs="Times New Roman"/>
+          <w:color w:val="000000" w:themeColor="text1"/>
+        </w:rPr>
+      </w:pPr>
+      <w:proofErr w:type="gramStart"/>
       <w:r>
         <w:rPr>
           <w:rFonts w:ascii="Times New Roman" w:eastAsia="system-ui" w:hAnsi="Times New Roman" w:cs="Times New Roman"/>
           <w:color w:val="000000" w:themeColor="text1"/>
         </w:rPr>
         <w:lastRenderedPageBreak/>
-        <w:t>c=</w:t>
-      </w:r>
-      <w:proofErr w:type="spellStart"/>
+        <w:t>print(</w:t>
+      </w:r>
+      <w:proofErr w:type="gramEnd"/>
+      <w:r>
+        <w:rPr>
+          <w:rFonts w:ascii="Times New Roman" w:eastAsia="system-ui" w:hAnsi="Times New Roman" w:cs="Times New Roman"/>
+          <w:color w:val="000000" w:themeColor="text1"/>
+        </w:rPr>
+        <w:t>"Matrix A:\n{}\n\n".format(e_matrix_A))</w:t>
+      </w:r>
+    </w:p>
+    <w:p>
+      <w:pPr>
+        <w:spacing w:after="0"/>
+        <w:rPr>
+          <w:rFonts w:ascii="Times New Roman" w:eastAsia="system-ui" w:hAnsi="Times New Roman" w:cs="Times New Roman"/>
+          <w:color w:val="000000" w:themeColor="text1"/>
+        </w:rPr>
+      </w:pPr>
+      <w:proofErr w:type="spellStart"/>
+      <w:r>
+        <w:rPr>
+          <w:rFonts w:ascii="Times New Roman" w:eastAsia="system-ui" w:hAnsi="Times New Roman" w:cs="Times New Roman"/>
+          <w:color w:val="000000" w:themeColor="text1"/>
+        </w:rPr>
+        <w:t>eigen_values_</w:t>
+      </w:r>
       <w:proofErr w:type="gramStart"/>
       <w:r>
         <w:rPr>
           <w:rFonts w:ascii="Times New Roman" w:eastAsia="system-ui" w:hAnsi="Times New Roman" w:cs="Times New Roman"/>
           <w:color w:val="000000" w:themeColor="text1"/>
         </w:rPr>
-        <w:t>tf.matmul</w:t>
-      </w:r>
-      <w:proofErr w:type="spellEnd"/>
+        <w:t>A,eigen</w:t>
+      </w:r>
       <w:proofErr w:type="gramEnd"/>
       <w:r>
         <w:rPr>
           <w:rFonts w:ascii="Times New Roman" w:eastAsia="system-ui" w:hAnsi="Times New Roman" w:cs="Times New Roman"/>
           <w:color w:val="000000" w:themeColor="text1"/>
         </w:rPr>
+        <w:t>_vectors_A</w:t>
+      </w:r>
+      <w:proofErr w:type="spellEnd"/>
+      <w:r>
+        <w:rPr>
+          <w:rFonts w:ascii="Times New Roman" w:eastAsia="system-ui" w:hAnsi="Times New Roman" w:cs="Times New Roman"/>
+          <w:color w:val="000000" w:themeColor="text1"/>
+        </w:rPr>
+        <w:t>=</w:t>
+      </w:r>
+      <w:proofErr w:type="spellStart"/>
+      <w:r>
+        <w:rPr>
+          <w:rFonts w:ascii="Times New Roman" w:eastAsia="system-ui" w:hAnsi="Times New Roman" w:cs="Times New Roman"/>
+          <w:color w:val="000000" w:themeColor="text1"/>
+        </w:rPr>
+        <w:t>tf.linalg.eigh</w:t>
+      </w:r>
+      <w:proofErr w:type="spellEnd"/>
+      <w:r>
+        <w:rPr>
+          <w:rFonts w:ascii="Times New Roman" w:eastAsia="system-ui" w:hAnsi="Times New Roman" w:cs="Times New Roman"/>
+          <w:color w:val="000000" w:themeColor="text1"/>
+        </w:rPr>
         <w:t>(</w:t>
       </w:r>
       <w:proofErr w:type="spellStart"/>
@@ -1120,7 +1302,7 @@
           <w:rFonts w:ascii="Times New Roman" w:eastAsia="system-ui" w:hAnsi="Times New Roman" w:cs="Times New Roman"/>
           <w:color w:val="000000" w:themeColor="text1"/>
         </w:rPr>
-        <w:t>a,b</w:t>
+        <w:t>e_matrix_A</w:t>
       </w:r>
       <w:proofErr w:type="spellEnd"/>
       <w:r>
@@ -1133,173 +1315,7 @@
     </w:p>
     <w:p>
       <w:pPr>
-        <w:rPr>
-          <w:rFonts w:ascii="Times New Roman" w:eastAsia="system-ui" w:hAnsi="Times New Roman" w:cs="Times New Roman"/>
-          <w:color w:val="000000" w:themeColor="text1"/>
-        </w:rPr>
-      </w:pPr>
-      <w:r>
-        <w:rPr>
-          <w:rFonts w:ascii="Times New Roman" w:eastAsia="system-ui" w:hAnsi="Times New Roman" w:cs="Times New Roman"/>
-          <w:color w:val="000000" w:themeColor="text1"/>
-        </w:rPr>
-        <w:t>print("</w:t>
-      </w:r>
-      <w:proofErr w:type="spellStart"/>
-      <w:r>
-        <w:rPr>
-          <w:rFonts w:ascii="Times New Roman" w:eastAsia="system-ui" w:hAnsi="Times New Roman" w:cs="Times New Roman"/>
-          <w:color w:val="000000" w:themeColor="text1"/>
-        </w:rPr>
-        <w:t>Product:</w:t>
-      </w:r>
-      <w:proofErr w:type="gramStart"/>
-      <w:r>
-        <w:rPr>
-          <w:rFonts w:ascii="Times New Roman" w:eastAsia="system-ui" w:hAnsi="Times New Roman" w:cs="Times New Roman"/>
-          <w:color w:val="000000" w:themeColor="text1"/>
-        </w:rPr>
-        <w:t>",c</w:t>
-      </w:r>
-      <w:proofErr w:type="spellEnd"/>
-      <w:proofErr w:type="gramEnd"/>
-      <w:r>
-        <w:rPr>
-          <w:rFonts w:ascii="Times New Roman" w:eastAsia="system-ui" w:hAnsi="Times New Roman" w:cs="Times New Roman"/>
-          <w:color w:val="000000" w:themeColor="text1"/>
-        </w:rPr>
-        <w:t>)</w:t>
-      </w:r>
-    </w:p>
-    <w:p>
-      <w:pPr>
-        <w:rPr>
-          <w:rFonts w:ascii="Times New Roman" w:eastAsia="system-ui" w:hAnsi="Times New Roman" w:cs="Times New Roman"/>
-          <w:color w:val="000000" w:themeColor="text1"/>
-        </w:rPr>
-      </w:pPr>
-      <w:r>
-        <w:rPr>
-          <w:rFonts w:ascii="Times New Roman" w:eastAsia="system-ui" w:hAnsi="Times New Roman" w:cs="Times New Roman"/>
-          <w:color w:val="000000" w:themeColor="text1"/>
-        </w:rPr>
-        <w:t>e_matrix_</w:t>
-      </w:r>
-      <w:proofErr w:type="gramStart"/>
-      <w:r>
-        <w:rPr>
-          <w:rFonts w:ascii="Times New Roman" w:eastAsia="system-ui" w:hAnsi="Times New Roman" w:cs="Times New Roman"/>
-          <w:color w:val="000000" w:themeColor="text1"/>
-        </w:rPr>
-        <w:t>A=tf.random.uniform</w:t>
-      </w:r>
-      <w:proofErr w:type="gramEnd"/>
-      <w:r>
-        <w:rPr>
-          <w:rFonts w:ascii="Times New Roman" w:eastAsia="system-ui" w:hAnsi="Times New Roman" w:cs="Times New Roman"/>
-          <w:color w:val="000000" w:themeColor="text1"/>
-        </w:rPr>
-        <w:t>([2,2],minval=3,maxval=10,dtype=tf.float32,name="matrixA")</w:t>
-      </w:r>
-    </w:p>
-    <w:p>
-      <w:pPr>
-        <w:rPr>
-          <w:rFonts w:ascii="Times New Roman" w:eastAsia="system-ui" w:hAnsi="Times New Roman" w:cs="Times New Roman"/>
-          <w:color w:val="000000" w:themeColor="text1"/>
-        </w:rPr>
-      </w:pPr>
-      <w:proofErr w:type="gramStart"/>
-      <w:r>
-        <w:rPr>
-          <w:rFonts w:ascii="Times New Roman" w:eastAsia="system-ui" w:hAnsi="Times New Roman" w:cs="Times New Roman"/>
-          <w:color w:val="000000" w:themeColor="text1"/>
-        </w:rPr>
-        <w:t>print(</w:t>
-      </w:r>
-      <w:proofErr w:type="gramEnd"/>
-      <w:r>
-        <w:rPr>
-          <w:rFonts w:ascii="Times New Roman" w:eastAsia="system-ui" w:hAnsi="Times New Roman" w:cs="Times New Roman"/>
-          <w:color w:val="000000" w:themeColor="text1"/>
-        </w:rPr>
-        <w:t>"Matrix A:\n{}\n\n".format(e_matrix_A))</w:t>
-      </w:r>
-    </w:p>
-    <w:p>
-      <w:pPr>
-        <w:rPr>
-          <w:rFonts w:ascii="Times New Roman" w:eastAsia="system-ui" w:hAnsi="Times New Roman" w:cs="Times New Roman"/>
-          <w:color w:val="000000" w:themeColor="text1"/>
-        </w:rPr>
-      </w:pPr>
-      <w:proofErr w:type="spellStart"/>
-      <w:r>
-        <w:rPr>
-          <w:rFonts w:ascii="Times New Roman" w:eastAsia="system-ui" w:hAnsi="Times New Roman" w:cs="Times New Roman"/>
-          <w:color w:val="000000" w:themeColor="text1"/>
-        </w:rPr>
-        <w:t>eigen_values_</w:t>
-      </w:r>
-      <w:proofErr w:type="gramStart"/>
-      <w:r>
-        <w:rPr>
-          <w:rFonts w:ascii="Times New Roman" w:eastAsia="system-ui" w:hAnsi="Times New Roman" w:cs="Times New Roman"/>
-          <w:color w:val="000000" w:themeColor="text1"/>
-        </w:rPr>
-        <w:t>A,eigen</w:t>
-      </w:r>
-      <w:proofErr w:type="gramEnd"/>
-      <w:r>
-        <w:rPr>
-          <w:rFonts w:ascii="Times New Roman" w:eastAsia="system-ui" w:hAnsi="Times New Roman" w:cs="Times New Roman"/>
-          <w:color w:val="000000" w:themeColor="text1"/>
-        </w:rPr>
-        <w:t>_vectors_A</w:t>
-      </w:r>
-      <w:proofErr w:type="spellEnd"/>
-      <w:r>
-        <w:rPr>
-          <w:rFonts w:ascii="Times New Roman" w:eastAsia="system-ui" w:hAnsi="Times New Roman" w:cs="Times New Roman"/>
-          <w:color w:val="000000" w:themeColor="text1"/>
-        </w:rPr>
-        <w:t>=</w:t>
-      </w:r>
-      <w:proofErr w:type="spellStart"/>
-      <w:r>
-        <w:rPr>
-          <w:rFonts w:ascii="Times New Roman" w:eastAsia="system-ui" w:hAnsi="Times New Roman" w:cs="Times New Roman"/>
-          <w:color w:val="000000" w:themeColor="text1"/>
-        </w:rPr>
-        <w:t>tf.linalg.eigh</w:t>
-      </w:r>
-      <w:proofErr w:type="spellEnd"/>
-      <w:r>
-        <w:rPr>
-          <w:rFonts w:ascii="Times New Roman" w:eastAsia="system-ui" w:hAnsi="Times New Roman" w:cs="Times New Roman"/>
-          <w:color w:val="000000" w:themeColor="text1"/>
-        </w:rPr>
-        <w:t>(</w:t>
-      </w:r>
-      <w:proofErr w:type="spellStart"/>
-      <w:r>
-        <w:rPr>
-          <w:rFonts w:ascii="Times New Roman" w:eastAsia="system-ui" w:hAnsi="Times New Roman" w:cs="Times New Roman"/>
-          <w:color w:val="000000" w:themeColor="text1"/>
-        </w:rPr>
-        <w:t>e_matrix_A</w:t>
-      </w:r>
-      <w:proofErr w:type="spellEnd"/>
-      <w:r>
-        <w:rPr>
-          <w:rFonts w:ascii="Times New Roman" w:eastAsia="system-ui" w:hAnsi="Times New Roman" w:cs="Times New Roman"/>
-          <w:color w:val="000000" w:themeColor="text1"/>
-        </w:rPr>
-        <w:t>)</w:t>
-      </w:r>
-    </w:p>
-    <w:p>
-      <w:pPr>
+        <w:spacing w:after="0"/>
         <w:rPr>
           <w:rFonts w:ascii="Times New Roman" w:eastAsia="system-ui" w:hAnsi="Times New Roman" w:cs="Times New Roman"/>
           <w:color w:val="000000" w:themeColor="text1"/>
@@ -1390,6 +1406,7 @@
       <w:r>
         <w:rPr>
           <w:rFonts w:ascii="Times New Roman" w:eastAsia="system-ui" w:hAnsi="Times New Roman" w:cs="Times New Roman"/>
+          <w:noProof/>
           <w:color w:val="000000" w:themeColor="text1"/>
         </w:rPr>
         <w:drawing>
@@ -1454,503 +1471,513 @@
           <w:color w:val="000000" w:themeColor="text1"/>
         </w:rPr>
       </w:pPr>
-    </w:p>
-    <w:p>
-      <w:pPr>
+      <w:r>
         <w:rPr>
           <w:rFonts w:ascii="Times New Roman" w:eastAsia="system-ui" w:hAnsi="Times New Roman" w:cs="Times New Roman"/>
           <w:b/>
           <w:bCs/>
           <w:color w:val="000000" w:themeColor="text1"/>
         </w:rPr>
-      </w:pPr>
-    </w:p>
-    <w:p>
-      <w:pPr>
+        <w:t>Code and output:</w:t>
+      </w:r>
+    </w:p>
+    <w:p>
+      <w:pPr>
+        <w:rPr>
+          <w:rFonts w:ascii="Times New Roman" w:eastAsia="system-ui" w:hAnsi="Times New Roman" w:cs="Times New Roman"/>
+          <w:color w:val="000000" w:themeColor="text1"/>
+        </w:rPr>
+      </w:pPr>
+      <w:r>
+        <w:rPr>
+          <w:rFonts w:ascii="Times New Roman" w:eastAsia="system-ui" w:hAnsi="Times New Roman" w:cs="Times New Roman"/>
+          <w:color w:val="000000" w:themeColor="text1"/>
+        </w:rPr>
+        <w:t xml:space="preserve">import </w:t>
+      </w:r>
+      <w:proofErr w:type="spellStart"/>
+      <w:r>
+        <w:rPr>
+          <w:rFonts w:ascii="Times New Roman" w:eastAsia="system-ui" w:hAnsi="Times New Roman" w:cs="Times New Roman"/>
+          <w:color w:val="000000" w:themeColor="text1"/>
+        </w:rPr>
+        <w:t>tensorflow</w:t>
+      </w:r>
+      <w:proofErr w:type="spellEnd"/>
+      <w:r>
+        <w:rPr>
+          <w:rFonts w:ascii="Times New Roman" w:eastAsia="system-ui" w:hAnsi="Times New Roman" w:cs="Times New Roman"/>
+          <w:color w:val="000000" w:themeColor="text1"/>
+        </w:rPr>
+        <w:t xml:space="preserve"> as </w:t>
+      </w:r>
+      <w:proofErr w:type="spellStart"/>
+      <w:proofErr w:type="gramStart"/>
+      <w:r>
+        <w:rPr>
+          <w:rFonts w:ascii="Times New Roman" w:eastAsia="system-ui" w:hAnsi="Times New Roman" w:cs="Times New Roman"/>
+          <w:color w:val="000000" w:themeColor="text1"/>
+        </w:rPr>
+        <w:t>tf</w:t>
+      </w:r>
+      <w:proofErr w:type="spellEnd"/>
+      <w:proofErr w:type="gramEnd"/>
+    </w:p>
+    <w:p>
+      <w:pPr>
+        <w:rPr>
+          <w:rFonts w:ascii="Times New Roman" w:eastAsia="system-ui" w:hAnsi="Times New Roman" w:cs="Times New Roman"/>
+          <w:color w:val="000000" w:themeColor="text1"/>
+        </w:rPr>
+      </w:pPr>
+      <w:proofErr w:type="gramStart"/>
+      <w:r>
+        <w:rPr>
+          <w:rFonts w:ascii="Times New Roman" w:eastAsia="system-ui" w:hAnsi="Times New Roman" w:cs="Times New Roman"/>
+          <w:color w:val="000000" w:themeColor="text1"/>
+        </w:rPr>
+        <w:t>print(</w:t>
+      </w:r>
+      <w:proofErr w:type="gramEnd"/>
+      <w:r>
+        <w:rPr>
+          <w:rFonts w:ascii="Times New Roman" w:eastAsia="system-ui" w:hAnsi="Times New Roman" w:cs="Times New Roman"/>
+          <w:color w:val="000000" w:themeColor="text1"/>
+        </w:rPr>
+        <w:t>"Matrix Multiplication Demo")</w:t>
+      </w:r>
+    </w:p>
+    <w:p>
+      <w:pPr>
+        <w:rPr>
+          <w:rFonts w:ascii="Times New Roman" w:eastAsia="system-ui" w:hAnsi="Times New Roman" w:cs="Times New Roman"/>
+          <w:color w:val="000000" w:themeColor="text1"/>
+        </w:rPr>
+      </w:pPr>
+      <w:r>
+        <w:rPr>
+          <w:rFonts w:ascii="Times New Roman" w:eastAsia="system-ui" w:hAnsi="Times New Roman" w:cs="Times New Roman"/>
+          <w:color w:val="000000" w:themeColor="text1"/>
+        </w:rPr>
+        <w:t>a=</w:t>
+      </w:r>
+      <w:proofErr w:type="spellStart"/>
+      <w:proofErr w:type="gramStart"/>
+      <w:r>
+        <w:rPr>
+          <w:rFonts w:ascii="Times New Roman" w:eastAsia="system-ui" w:hAnsi="Times New Roman" w:cs="Times New Roman"/>
+          <w:color w:val="000000" w:themeColor="text1"/>
+        </w:rPr>
+        <w:t>tf.constant</w:t>
+      </w:r>
+      <w:proofErr w:type="spellEnd"/>
+      <w:proofErr w:type="gramEnd"/>
+      <w:r>
+        <w:rPr>
+          <w:rFonts w:ascii="Times New Roman" w:eastAsia="system-ui" w:hAnsi="Times New Roman" w:cs="Times New Roman"/>
+          <w:color w:val="000000" w:themeColor="text1"/>
+        </w:rPr>
+        <w:t>([8,3,7,9,1,4],shape=[2,3])</w:t>
+      </w:r>
+    </w:p>
+    <w:p>
+      <w:pPr>
+        <w:rPr>
+          <w:rFonts w:ascii="Times New Roman" w:eastAsia="system-ui" w:hAnsi="Times New Roman" w:cs="Times New Roman"/>
+          <w:color w:val="000000" w:themeColor="text1"/>
+        </w:rPr>
+      </w:pPr>
+      <w:r>
+        <w:rPr>
+          <w:rFonts w:ascii="Times New Roman" w:eastAsia="system-ui" w:hAnsi="Times New Roman" w:cs="Times New Roman"/>
+          <w:color w:val="000000" w:themeColor="text1"/>
+        </w:rPr>
+        <w:t>print(a)</w:t>
+      </w:r>
+    </w:p>
+    <w:p>
+      <w:pPr>
+        <w:rPr>
+          <w:rFonts w:ascii="Times New Roman" w:eastAsia="system-ui" w:hAnsi="Times New Roman" w:cs="Times New Roman"/>
+          <w:color w:val="000000" w:themeColor="text1"/>
+        </w:rPr>
+      </w:pPr>
+      <w:r>
+        <w:rPr>
+          <w:rFonts w:ascii="Times New Roman" w:eastAsia="system-ui" w:hAnsi="Times New Roman" w:cs="Times New Roman"/>
+          <w:color w:val="000000" w:themeColor="text1"/>
+        </w:rPr>
+        <w:t>b=</w:t>
+      </w:r>
+      <w:proofErr w:type="spellStart"/>
+      <w:proofErr w:type="gramStart"/>
+      <w:r>
+        <w:rPr>
+          <w:rFonts w:ascii="Times New Roman" w:eastAsia="system-ui" w:hAnsi="Times New Roman" w:cs="Times New Roman"/>
+          <w:color w:val="000000" w:themeColor="text1"/>
+        </w:rPr>
+        <w:t>tf.constant</w:t>
+      </w:r>
+      <w:proofErr w:type="spellEnd"/>
+      <w:proofErr w:type="gramEnd"/>
+      <w:r>
+        <w:rPr>
+          <w:rFonts w:ascii="Times New Roman" w:eastAsia="system-ui" w:hAnsi="Times New Roman" w:cs="Times New Roman"/>
+          <w:color w:val="000000" w:themeColor="text1"/>
+        </w:rPr>
+        <w:t>([4,6,3,7,5,1],shape=[3,2])</w:t>
+      </w:r>
+    </w:p>
+    <w:p>
+      <w:pPr>
+        <w:rPr>
+          <w:rFonts w:ascii="Times New Roman" w:eastAsia="system-ui" w:hAnsi="Times New Roman" w:cs="Times New Roman"/>
+          <w:color w:val="000000" w:themeColor="text1"/>
+        </w:rPr>
+      </w:pPr>
+      <w:r>
+        <w:rPr>
+          <w:rFonts w:ascii="Times New Roman" w:eastAsia="system-ui" w:hAnsi="Times New Roman" w:cs="Times New Roman"/>
+          <w:color w:val="000000" w:themeColor="text1"/>
+        </w:rPr>
+        <w:t>print(b)</w:t>
+      </w:r>
+    </w:p>
+    <w:p>
+      <w:pPr>
+        <w:rPr>
+          <w:rFonts w:ascii="Times New Roman" w:eastAsia="system-ui" w:hAnsi="Times New Roman" w:cs="Times New Roman"/>
+          <w:color w:val="000000" w:themeColor="text1"/>
+        </w:rPr>
+      </w:pPr>
+      <w:r>
+        <w:rPr>
+          <w:rFonts w:ascii="Times New Roman" w:eastAsia="system-ui" w:hAnsi="Times New Roman" w:cs="Times New Roman"/>
+          <w:color w:val="000000" w:themeColor="text1"/>
+        </w:rPr>
+        <w:lastRenderedPageBreak/>
+        <w:t>c=</w:t>
+      </w:r>
+      <w:proofErr w:type="spellStart"/>
+      <w:proofErr w:type="gramStart"/>
+      <w:r>
+        <w:rPr>
+          <w:rFonts w:ascii="Times New Roman" w:eastAsia="system-ui" w:hAnsi="Times New Roman" w:cs="Times New Roman"/>
+          <w:color w:val="000000" w:themeColor="text1"/>
+        </w:rPr>
+        <w:t>tf.matmul</w:t>
+      </w:r>
+      <w:proofErr w:type="spellEnd"/>
+      <w:proofErr w:type="gramEnd"/>
+      <w:r>
+        <w:rPr>
+          <w:rFonts w:ascii="Times New Roman" w:eastAsia="system-ui" w:hAnsi="Times New Roman" w:cs="Times New Roman"/>
+          <w:color w:val="000000" w:themeColor="text1"/>
+        </w:rPr>
+        <w:t>(</w:t>
+      </w:r>
+      <w:proofErr w:type="spellStart"/>
+      <w:r>
+        <w:rPr>
+          <w:rFonts w:ascii="Times New Roman" w:eastAsia="system-ui" w:hAnsi="Times New Roman" w:cs="Times New Roman"/>
+          <w:color w:val="000000" w:themeColor="text1"/>
+        </w:rPr>
+        <w:t>a,b</w:t>
+      </w:r>
+      <w:proofErr w:type="spellEnd"/>
+      <w:r>
+        <w:rPr>
+          <w:rFonts w:ascii="Times New Roman" w:eastAsia="system-ui" w:hAnsi="Times New Roman" w:cs="Times New Roman"/>
+          <w:color w:val="000000" w:themeColor="text1"/>
+        </w:rPr>
+        <w:t>)</w:t>
+      </w:r>
+    </w:p>
+    <w:p>
+      <w:pPr>
+        <w:rPr>
+          <w:rFonts w:ascii="Times New Roman" w:eastAsia="system-ui" w:hAnsi="Times New Roman" w:cs="Times New Roman"/>
+          <w:color w:val="000000" w:themeColor="text1"/>
+        </w:rPr>
+      </w:pPr>
+      <w:r>
+        <w:rPr>
+          <w:rFonts w:ascii="Times New Roman" w:eastAsia="system-ui" w:hAnsi="Times New Roman" w:cs="Times New Roman"/>
+          <w:color w:val="000000" w:themeColor="text1"/>
+        </w:rPr>
+        <w:t>print("</w:t>
+      </w:r>
+      <w:proofErr w:type="spellStart"/>
+      <w:r>
+        <w:rPr>
+          <w:rFonts w:ascii="Times New Roman" w:eastAsia="system-ui" w:hAnsi="Times New Roman" w:cs="Times New Roman"/>
+          <w:color w:val="000000" w:themeColor="text1"/>
+        </w:rPr>
+        <w:t>Product:</w:t>
+      </w:r>
+      <w:proofErr w:type="gramStart"/>
+      <w:r>
+        <w:rPr>
+          <w:rFonts w:ascii="Times New Roman" w:eastAsia="system-ui" w:hAnsi="Times New Roman" w:cs="Times New Roman"/>
+          <w:color w:val="000000" w:themeColor="text1"/>
+        </w:rPr>
+        <w:t>",c</w:t>
+      </w:r>
+      <w:proofErr w:type="spellEnd"/>
+      <w:proofErr w:type="gramEnd"/>
+      <w:r>
+        <w:rPr>
+          <w:rFonts w:ascii="Times New Roman" w:eastAsia="system-ui" w:hAnsi="Times New Roman" w:cs="Times New Roman"/>
+          <w:color w:val="000000" w:themeColor="text1"/>
+        </w:rPr>
+        <w:t>)</w:t>
+      </w:r>
+    </w:p>
+    <w:p>
+      <w:pPr>
+        <w:rPr>
+          <w:rFonts w:ascii="Times New Roman" w:eastAsia="system-ui" w:hAnsi="Times New Roman" w:cs="Times New Roman"/>
+          <w:color w:val="000000" w:themeColor="text1"/>
+        </w:rPr>
+      </w:pPr>
+      <w:r>
+        <w:rPr>
+          <w:rFonts w:ascii="Times New Roman" w:eastAsia="system-ui" w:hAnsi="Times New Roman" w:cs="Times New Roman"/>
+          <w:color w:val="000000" w:themeColor="text1"/>
+        </w:rPr>
+        <w:t>e_matrix_</w:t>
+      </w:r>
+      <w:proofErr w:type="gramStart"/>
+      <w:r>
+        <w:rPr>
+          <w:rFonts w:ascii="Times New Roman" w:eastAsia="system-ui" w:hAnsi="Times New Roman" w:cs="Times New Roman"/>
+          <w:color w:val="000000" w:themeColor="text1"/>
+        </w:rPr>
+        <w:t>A=tf.random.uniform</w:t>
+      </w:r>
+      <w:proofErr w:type="gramEnd"/>
+      <w:r>
+        <w:rPr>
+          <w:rFonts w:ascii="Times New Roman" w:eastAsia="system-ui" w:hAnsi="Times New Roman" w:cs="Times New Roman"/>
+          <w:color w:val="000000" w:themeColor="text1"/>
+        </w:rPr>
+        <w:t>([2,2],minval=3,maxval=10,dtype=tf.float32,name="matrixA")</w:t>
+      </w:r>
+    </w:p>
+    <w:p>
+      <w:pPr>
+        <w:rPr>
+          <w:rFonts w:ascii="Times New Roman" w:eastAsia="system-ui" w:hAnsi="Times New Roman" w:cs="Times New Roman"/>
+          <w:color w:val="000000" w:themeColor="text1"/>
+        </w:rPr>
+      </w:pPr>
+      <w:proofErr w:type="gramStart"/>
+      <w:r>
+        <w:rPr>
+          <w:rFonts w:ascii="Times New Roman" w:eastAsia="system-ui" w:hAnsi="Times New Roman" w:cs="Times New Roman"/>
+          <w:color w:val="000000" w:themeColor="text1"/>
+        </w:rPr>
+        <w:t>print(</w:t>
+      </w:r>
+      <w:proofErr w:type="gramEnd"/>
+      <w:r>
+        <w:rPr>
+          <w:rFonts w:ascii="Times New Roman" w:eastAsia="system-ui" w:hAnsi="Times New Roman" w:cs="Times New Roman"/>
+          <w:color w:val="000000" w:themeColor="text1"/>
+        </w:rPr>
+        <w:t>"Matrix A:\n{}\n\n".format(e_matrix_A))</w:t>
+      </w:r>
+    </w:p>
+    <w:p>
+      <w:pPr>
+        <w:rPr>
+          <w:rFonts w:ascii="Times New Roman" w:eastAsia="system-ui" w:hAnsi="Times New Roman" w:cs="Times New Roman"/>
+          <w:color w:val="000000" w:themeColor="text1"/>
+        </w:rPr>
+      </w:pPr>
+      <w:proofErr w:type="spellStart"/>
+      <w:r>
+        <w:rPr>
+          <w:rFonts w:ascii="Times New Roman" w:eastAsia="system-ui" w:hAnsi="Times New Roman" w:cs="Times New Roman"/>
+          <w:color w:val="000000" w:themeColor="text1"/>
+        </w:rPr>
+        <w:t>eigen_values_</w:t>
+      </w:r>
+      <w:proofErr w:type="gramStart"/>
+      <w:r>
+        <w:rPr>
+          <w:rFonts w:ascii="Times New Roman" w:eastAsia="system-ui" w:hAnsi="Times New Roman" w:cs="Times New Roman"/>
+          <w:color w:val="000000" w:themeColor="text1"/>
+        </w:rPr>
+        <w:t>A,eigen</w:t>
+      </w:r>
+      <w:proofErr w:type="gramEnd"/>
+      <w:r>
+        <w:rPr>
+          <w:rFonts w:ascii="Times New Roman" w:eastAsia="system-ui" w:hAnsi="Times New Roman" w:cs="Times New Roman"/>
+          <w:color w:val="000000" w:themeColor="text1"/>
+        </w:rPr>
+        <w:t>_vectors_A</w:t>
+      </w:r>
+      <w:proofErr w:type="spellEnd"/>
+      <w:r>
+        <w:rPr>
+          <w:rFonts w:ascii="Times New Roman" w:eastAsia="system-ui" w:hAnsi="Times New Roman" w:cs="Times New Roman"/>
+          <w:color w:val="000000" w:themeColor="text1"/>
+        </w:rPr>
+        <w:t>=</w:t>
+      </w:r>
+      <w:proofErr w:type="spellStart"/>
+      <w:r>
+        <w:rPr>
+          <w:rFonts w:ascii="Times New Roman" w:eastAsia="system-ui" w:hAnsi="Times New Roman" w:cs="Times New Roman"/>
+          <w:color w:val="000000" w:themeColor="text1"/>
+        </w:rPr>
+        <w:t>tf.linalg.eigh</w:t>
+      </w:r>
+      <w:proofErr w:type="spellEnd"/>
+      <w:r>
+        <w:rPr>
+          <w:rFonts w:ascii="Times New Roman" w:eastAsia="system-ui" w:hAnsi="Times New Roman" w:cs="Times New Roman"/>
+          <w:color w:val="000000" w:themeColor="text1"/>
+        </w:rPr>
+        <w:t>(</w:t>
+      </w:r>
+      <w:proofErr w:type="spellStart"/>
+      <w:r>
+        <w:rPr>
+          <w:rFonts w:ascii="Times New Roman" w:eastAsia="system-ui" w:hAnsi="Times New Roman" w:cs="Times New Roman"/>
+          <w:color w:val="000000" w:themeColor="text1"/>
+        </w:rPr>
+        <w:t>e_matrix_A</w:t>
+      </w:r>
+      <w:proofErr w:type="spellEnd"/>
+      <w:r>
+        <w:rPr>
+          <w:rFonts w:ascii="Times New Roman" w:eastAsia="system-ui" w:hAnsi="Times New Roman" w:cs="Times New Roman"/>
+          <w:color w:val="000000" w:themeColor="text1"/>
+        </w:rPr>
+        <w:t>)</w:t>
+      </w:r>
+    </w:p>
+    <w:p>
+      <w:pPr>
+        <w:rPr>
+          <w:rFonts w:ascii="Times New Roman" w:eastAsia="system-ui" w:hAnsi="Times New Roman" w:cs="Times New Roman"/>
+          <w:color w:val="000000" w:themeColor="text1"/>
+        </w:rPr>
+      </w:pPr>
+      <w:proofErr w:type="gramStart"/>
+      <w:r>
+        <w:rPr>
+          <w:rFonts w:ascii="Times New Roman" w:eastAsia="system-ui" w:hAnsi="Times New Roman" w:cs="Times New Roman"/>
+          <w:color w:val="000000" w:themeColor="text1"/>
+        </w:rPr>
+        <w:t>print(</w:t>
+      </w:r>
+      <w:proofErr w:type="gramEnd"/>
+      <w:r>
+        <w:rPr>
+          <w:rFonts w:ascii="Times New Roman" w:eastAsia="system-ui" w:hAnsi="Times New Roman" w:cs="Times New Roman"/>
+          <w:color w:val="000000" w:themeColor="text1"/>
+        </w:rPr>
+        <w:t>"Eigen Vectors:\n{}\n\</w:t>
+      </w:r>
+      <w:proofErr w:type="spellStart"/>
+      <w:r>
+        <w:rPr>
+          <w:rFonts w:ascii="Times New Roman" w:eastAsia="system-ui" w:hAnsi="Times New Roman" w:cs="Times New Roman"/>
+          <w:color w:val="000000" w:themeColor="text1"/>
+        </w:rPr>
+        <w:t>nEigen</w:t>
+      </w:r>
+      <w:proofErr w:type="spellEnd"/>
+      <w:r>
+        <w:rPr>
+          <w:rFonts w:ascii="Times New Roman" w:eastAsia="system-ui" w:hAnsi="Times New Roman" w:cs="Times New Roman"/>
+          <w:color w:val="000000" w:themeColor="text1"/>
+        </w:rPr>
+        <w:t xml:space="preserve"> Values:\n{}\</w:t>
+      </w:r>
+      <w:proofErr w:type="spellStart"/>
+      <w:r>
+        <w:rPr>
+          <w:rFonts w:ascii="Times New Roman" w:eastAsia="system-ui" w:hAnsi="Times New Roman" w:cs="Times New Roman"/>
+          <w:color w:val="000000" w:themeColor="text1"/>
+        </w:rPr>
+        <w:t>n".format</w:t>
+      </w:r>
+      <w:proofErr w:type="spellEnd"/>
+      <w:r>
+        <w:rPr>
+          <w:rFonts w:ascii="Times New Roman" w:eastAsia="system-ui" w:hAnsi="Times New Roman" w:cs="Times New Roman"/>
+          <w:color w:val="000000" w:themeColor="text1"/>
+        </w:rPr>
+        <w:t>(</w:t>
+      </w:r>
+      <w:proofErr w:type="spellStart"/>
+      <w:r>
+        <w:rPr>
+          <w:rFonts w:ascii="Times New Roman" w:eastAsia="system-ui" w:hAnsi="Times New Roman" w:cs="Times New Roman"/>
+          <w:color w:val="000000" w:themeColor="text1"/>
+        </w:rPr>
+        <w:t>eigen_vectors_A,eigen_values_A</w:t>
+      </w:r>
+      <w:proofErr w:type="spellEnd"/>
+      <w:r>
+        <w:rPr>
+          <w:rFonts w:ascii="Times New Roman" w:eastAsia="system-ui" w:hAnsi="Times New Roman" w:cs="Times New Roman"/>
+          <w:color w:val="000000" w:themeColor="text1"/>
+        </w:rPr>
+        <w:t>))</w:t>
+      </w:r>
+    </w:p>
+    <w:p>
+      <w:pPr>
+        <w:rPr>
+          <w:rFonts w:ascii="Times New Roman" w:eastAsia="system-ui" w:hAnsi="Times New Roman" w:cs="Times New Roman"/>
+          <w:color w:val="000000" w:themeColor="text1"/>
+        </w:rPr>
+      </w:pPr>
+    </w:p>
+    <w:p>
+      <w:pPr>
+        <w:rPr>
+          <w:rFonts w:ascii="Times New Roman" w:eastAsia="system-ui" w:hAnsi="Times New Roman" w:cs="Times New Roman"/>
+          <w:color w:val="000000" w:themeColor="text1"/>
+        </w:rPr>
+      </w:pPr>
+    </w:p>
+    <w:p>
+      <w:pPr>
+        <w:rPr>
+          <w:rFonts w:ascii="Times New Roman" w:eastAsia="system-ui" w:hAnsi="Times New Roman" w:cs="Times New Roman"/>
+          <w:color w:val="000000" w:themeColor="text1"/>
+        </w:rPr>
+      </w:pPr>
+      <w:r>
         <w:rPr>
           <w:rFonts w:ascii="Times New Roman" w:eastAsia="system-ui" w:hAnsi="Times New Roman" w:cs="Times New Roman"/>
           <w:b/>
           <w:bCs/>
           <w:color w:val="000000" w:themeColor="text1"/>
         </w:rPr>
-      </w:pPr>
-    </w:p>
-    <w:p>
-      <w:pPr>
-        <w:rPr>
-          <w:rFonts w:ascii="Times New Roman" w:eastAsia="system-ui" w:hAnsi="Times New Roman" w:cs="Times New Roman"/>
+        <w:t>OUTPUT</w:t>
+      </w:r>
+      <w:r>
+        <w:rPr>
+          <w:rFonts w:ascii="Times New Roman" w:eastAsia="system-ui" w:hAnsi="Times New Roman" w:cs="Times New Roman"/>
+          <w:color w:val="000000" w:themeColor="text1"/>
+        </w:rPr>
+        <w:t>:</w:t>
+      </w:r>
+    </w:p>
+    <w:p>
+      <w:pPr>
+        <w:rPr>
+          <w:rFonts w:ascii="Times New Roman" w:eastAsia="Times New Roman" w:hAnsi="Times New Roman" w:cs="Times New Roman"/>
           <w:b/>
           <w:bCs/>
-          <w:color w:val="000000" w:themeColor="text1"/>
-        </w:rPr>
-      </w:pPr>
-      <w:r>
-        <w:rPr>
-          <w:rFonts w:ascii="Times New Roman" w:eastAsia="system-ui" w:hAnsi="Times New Roman" w:cs="Times New Roman"/>
-          <w:b/>
-          <w:bCs/>
-          <w:color w:val="000000" w:themeColor="text1"/>
-        </w:rPr>
-        <w:lastRenderedPageBreak/>
-        <w:t>Code and output:</w:t>
-      </w:r>
-    </w:p>
-    <w:p>
-      <w:pPr>
-        <w:rPr>
-          <w:rFonts w:ascii="Times New Roman" w:eastAsia="system-ui" w:hAnsi="Times New Roman" w:cs="Times New Roman"/>
-          <w:color w:val="000000" w:themeColor="text1"/>
-        </w:rPr>
-      </w:pPr>
-      <w:r>
-        <w:rPr>
-          <w:rFonts w:ascii="Times New Roman" w:eastAsia="system-ui" w:hAnsi="Times New Roman" w:cs="Times New Roman"/>
-          <w:color w:val="000000" w:themeColor="text1"/>
-        </w:rPr>
-        <w:t xml:space="preserve">import </w:t>
-      </w:r>
-      <w:proofErr w:type="spellStart"/>
-      <w:r>
-        <w:rPr>
-          <w:rFonts w:ascii="Times New Roman" w:eastAsia="system-ui" w:hAnsi="Times New Roman" w:cs="Times New Roman"/>
-          <w:color w:val="000000" w:themeColor="text1"/>
-        </w:rPr>
-        <w:t>tensorflow</w:t>
-      </w:r>
-      <w:proofErr w:type="spellEnd"/>
-      <w:r>
-        <w:rPr>
-          <w:rFonts w:ascii="Times New Roman" w:eastAsia="system-ui" w:hAnsi="Times New Roman" w:cs="Times New Roman"/>
-          <w:color w:val="000000" w:themeColor="text1"/>
-        </w:rPr>
-        <w:t xml:space="preserve"> as </w:t>
-      </w:r>
-      <w:proofErr w:type="spellStart"/>
-      <w:proofErr w:type="gramStart"/>
-      <w:r>
-        <w:rPr>
-          <w:rFonts w:ascii="Times New Roman" w:eastAsia="system-ui" w:hAnsi="Times New Roman" w:cs="Times New Roman"/>
-          <w:color w:val="000000" w:themeColor="text1"/>
-        </w:rPr>
-        <w:t>tf</w:t>
-      </w:r>
-      <w:proofErr w:type="spellEnd"/>
-      <w:proofErr w:type="gramEnd"/>
-    </w:p>
-    <w:p>
-      <w:pPr>
-        <w:rPr>
-          <w:rFonts w:ascii="Times New Roman" w:eastAsia="system-ui" w:hAnsi="Times New Roman" w:cs="Times New Roman"/>
-          <w:color w:val="000000" w:themeColor="text1"/>
-        </w:rPr>
-      </w:pPr>
-      <w:proofErr w:type="gramStart"/>
-      <w:r>
-        <w:rPr>
-          <w:rFonts w:ascii="Times New Roman" w:eastAsia="system-ui" w:hAnsi="Times New Roman" w:cs="Times New Roman"/>
-          <w:color w:val="000000" w:themeColor="text1"/>
-        </w:rPr>
-        <w:t>print(</w:t>
-      </w:r>
-      <w:proofErr w:type="gramEnd"/>
-      <w:r>
-        <w:rPr>
-          <w:rFonts w:ascii="Times New Roman" w:eastAsia="system-ui" w:hAnsi="Times New Roman" w:cs="Times New Roman"/>
-          <w:color w:val="000000" w:themeColor="text1"/>
-        </w:rPr>
-        <w:t>"Matrix Multiplication Demo")</w:t>
-      </w:r>
-    </w:p>
-    <w:p>
-      <w:pPr>
-        <w:rPr>
-          <w:rFonts w:ascii="Times New Roman" w:eastAsia="system-ui" w:hAnsi="Times New Roman" w:cs="Times New Roman"/>
-          <w:color w:val="000000" w:themeColor="text1"/>
-        </w:rPr>
-      </w:pPr>
-      <w:r>
-        <w:rPr>
-          <w:rFonts w:ascii="Times New Roman" w:eastAsia="system-ui" w:hAnsi="Times New Roman" w:cs="Times New Roman"/>
-          <w:color w:val="000000" w:themeColor="text1"/>
-        </w:rPr>
-        <w:t>a=</w:t>
-      </w:r>
-      <w:proofErr w:type="spellStart"/>
-      <w:proofErr w:type="gramStart"/>
-      <w:r>
-        <w:rPr>
-          <w:rFonts w:ascii="Times New Roman" w:eastAsia="system-ui" w:hAnsi="Times New Roman" w:cs="Times New Roman"/>
-          <w:color w:val="000000" w:themeColor="text1"/>
-        </w:rPr>
-        <w:t>tf.constant</w:t>
-      </w:r>
-      <w:proofErr w:type="spellEnd"/>
-      <w:proofErr w:type="gramEnd"/>
-      <w:r>
-        <w:rPr>
-          <w:rFonts w:ascii="Times New Roman" w:eastAsia="system-ui" w:hAnsi="Times New Roman" w:cs="Times New Roman"/>
-          <w:color w:val="000000" w:themeColor="text1"/>
-        </w:rPr>
-        <w:t>([8,3,7,9,1,4],shape=[2,3])</w:t>
-      </w:r>
-    </w:p>
-    <w:p>
-      <w:pPr>
-        <w:rPr>
-          <w:rFonts w:ascii="Times New Roman" w:eastAsia="system-ui" w:hAnsi="Times New Roman" w:cs="Times New Roman"/>
-          <w:color w:val="000000" w:themeColor="text1"/>
-        </w:rPr>
-      </w:pPr>
-      <w:r>
-        <w:rPr>
-          <w:rFonts w:ascii="Times New Roman" w:eastAsia="system-ui" w:hAnsi="Times New Roman" w:cs="Times New Roman"/>
-          <w:color w:val="000000" w:themeColor="text1"/>
-        </w:rPr>
-        <w:t>print(a)</w:t>
-      </w:r>
-    </w:p>
-    <w:p>
-      <w:pPr>
-        <w:rPr>
-          <w:rFonts w:ascii="Times New Roman" w:eastAsia="system-ui" w:hAnsi="Times New Roman" w:cs="Times New Roman"/>
-          <w:color w:val="000000" w:themeColor="text1"/>
-        </w:rPr>
-      </w:pPr>
-      <w:r>
-        <w:rPr>
-          <w:rFonts w:ascii="Times New Roman" w:eastAsia="system-ui" w:hAnsi="Times New Roman" w:cs="Times New Roman"/>
-          <w:color w:val="000000" w:themeColor="text1"/>
-        </w:rPr>
-        <w:t>b=</w:t>
-      </w:r>
-      <w:proofErr w:type="spellStart"/>
-      <w:proofErr w:type="gramStart"/>
-      <w:r>
-        <w:rPr>
-          <w:rFonts w:ascii="Times New Roman" w:eastAsia="system-ui" w:hAnsi="Times New Roman" w:cs="Times New Roman"/>
-          <w:color w:val="000000" w:themeColor="text1"/>
-        </w:rPr>
-        <w:t>tf.constant</w:t>
-      </w:r>
-      <w:proofErr w:type="spellEnd"/>
-      <w:proofErr w:type="gramEnd"/>
-      <w:r>
-        <w:rPr>
-          <w:rFonts w:ascii="Times New Roman" w:eastAsia="system-ui" w:hAnsi="Times New Roman" w:cs="Times New Roman"/>
-          <w:color w:val="000000" w:themeColor="text1"/>
-        </w:rPr>
-        <w:t>([4,6,3,7,5,1],shape=[3,2])</w:t>
-      </w:r>
-    </w:p>
-    <w:p>
-      <w:pPr>
-        <w:rPr>
-          <w:rFonts w:ascii="Times New Roman" w:eastAsia="system-ui" w:hAnsi="Times New Roman" w:cs="Times New Roman"/>
-          <w:color w:val="000000" w:themeColor="text1"/>
-        </w:rPr>
-      </w:pPr>
-      <w:r>
-        <w:rPr>
-          <w:rFonts w:ascii="Times New Roman" w:eastAsia="system-ui" w:hAnsi="Times New Roman" w:cs="Times New Roman"/>
-          <w:color w:val="000000" w:themeColor="text1"/>
-        </w:rPr>
-        <w:t>print(b)</w:t>
-      </w:r>
-    </w:p>
-    <w:p>
-      <w:pPr>
-        <w:rPr>
-          <w:rFonts w:ascii="Times New Roman" w:eastAsia="system-ui" w:hAnsi="Times New Roman" w:cs="Times New Roman"/>
-          <w:color w:val="000000" w:themeColor="text1"/>
-        </w:rPr>
-      </w:pPr>
-      <w:r>
-        <w:rPr>
-          <w:rFonts w:ascii="Times New Roman" w:eastAsia="system-ui" w:hAnsi="Times New Roman" w:cs="Times New Roman"/>
-          <w:color w:val="000000" w:themeColor="text1"/>
-        </w:rPr>
-        <w:t>c=</w:t>
-      </w:r>
-      <w:proofErr w:type="spellStart"/>
-      <w:proofErr w:type="gramStart"/>
-      <w:r>
-        <w:rPr>
-          <w:rFonts w:ascii="Times New Roman" w:eastAsia="system-ui" w:hAnsi="Times New Roman" w:cs="Times New Roman"/>
-          <w:color w:val="000000" w:themeColor="text1"/>
-        </w:rPr>
-        <w:t>tf.matmul</w:t>
-      </w:r>
-      <w:proofErr w:type="spellEnd"/>
-      <w:proofErr w:type="gramEnd"/>
-      <w:r>
-        <w:rPr>
-          <w:rFonts w:ascii="Times New Roman" w:eastAsia="system-ui" w:hAnsi="Times New Roman" w:cs="Times New Roman"/>
-          <w:color w:val="000000" w:themeColor="text1"/>
-        </w:rPr>
-        <w:t>(</w:t>
-      </w:r>
-      <w:proofErr w:type="spellStart"/>
-      <w:r>
-        <w:rPr>
-          <w:rFonts w:ascii="Times New Roman" w:eastAsia="system-ui" w:hAnsi="Times New Roman" w:cs="Times New Roman"/>
-          <w:color w:val="000000" w:themeColor="text1"/>
-        </w:rPr>
-        <w:t>a,b</w:t>
-      </w:r>
-      <w:proofErr w:type="spellEnd"/>
-      <w:r>
-        <w:rPr>
-          <w:rFonts w:ascii="Times New Roman" w:eastAsia="system-ui" w:hAnsi="Times New Roman" w:cs="Times New Roman"/>
-          <w:color w:val="000000" w:themeColor="text1"/>
-        </w:rPr>
-        <w:t>)</w:t>
-      </w:r>
-    </w:p>
-    <w:p>
-      <w:pPr>
-        <w:rPr>
-          <w:rFonts w:ascii="Times New Roman" w:eastAsia="system-ui" w:hAnsi="Times New Roman" w:cs="Times New Roman"/>
-          <w:color w:val="000000" w:themeColor="text1"/>
-        </w:rPr>
-      </w:pPr>
-      <w:r>
-        <w:rPr>
-          <w:rFonts w:ascii="Times New Roman" w:eastAsia="system-ui" w:hAnsi="Times New Roman" w:cs="Times New Roman"/>
-          <w:color w:val="000000" w:themeColor="text1"/>
-        </w:rPr>
-        <w:t>print("</w:t>
-      </w:r>
-      <w:proofErr w:type="spellStart"/>
-      <w:r>
-        <w:rPr>
-          <w:rFonts w:ascii="Times New Roman" w:eastAsia="system-ui" w:hAnsi="Times New Roman" w:cs="Times New Roman"/>
-          <w:color w:val="000000" w:themeColor="text1"/>
-        </w:rPr>
-        <w:t>Product:</w:t>
-      </w:r>
-      <w:proofErr w:type="gramStart"/>
-      <w:r>
-        <w:rPr>
-          <w:rFonts w:ascii="Times New Roman" w:eastAsia="system-ui" w:hAnsi="Times New Roman" w:cs="Times New Roman"/>
-          <w:color w:val="000000" w:themeColor="text1"/>
-        </w:rPr>
-        <w:t>",c</w:t>
-      </w:r>
-      <w:proofErr w:type="spellEnd"/>
-      <w:proofErr w:type="gramEnd"/>
-      <w:r>
-        <w:rPr>
-          <w:rFonts w:ascii="Times New Roman" w:eastAsia="system-ui" w:hAnsi="Times New Roman" w:cs="Times New Roman"/>
-          <w:color w:val="000000" w:themeColor="text1"/>
-        </w:rPr>
-        <w:t>)</w:t>
-      </w:r>
-    </w:p>
-    <w:p>
-      <w:pPr>
-        <w:rPr>
-          <w:rFonts w:ascii="Times New Roman" w:eastAsia="system-ui" w:hAnsi="Times New Roman" w:cs="Times New Roman"/>
-          <w:color w:val="000000" w:themeColor="text1"/>
-        </w:rPr>
-      </w:pPr>
-      <w:r>
-        <w:rPr>
-          <w:rFonts w:ascii="Times New Roman" w:eastAsia="system-ui" w:hAnsi="Times New Roman" w:cs="Times New Roman"/>
-          <w:color w:val="000000" w:themeColor="text1"/>
-        </w:rPr>
-        <w:t>e_matrix_</w:t>
-      </w:r>
-      <w:proofErr w:type="gramStart"/>
-      <w:r>
-        <w:rPr>
-          <w:rFonts w:ascii="Times New Roman" w:eastAsia="system-ui" w:hAnsi="Times New Roman" w:cs="Times New Roman"/>
-          <w:color w:val="000000" w:themeColor="text1"/>
-        </w:rPr>
-        <w:t>A=tf.random.uniform</w:t>
-      </w:r>
-      <w:proofErr w:type="gramEnd"/>
-      <w:r>
-        <w:rPr>
-          <w:rFonts w:ascii="Times New Roman" w:eastAsia="system-ui" w:hAnsi="Times New Roman" w:cs="Times New Roman"/>
-          <w:color w:val="000000" w:themeColor="text1"/>
-        </w:rPr>
-        <w:t>([2,2],minval=3,maxval=10,dtype=tf.float32,name="matrixA")</w:t>
-      </w:r>
-    </w:p>
-    <w:p>
-      <w:pPr>
-        <w:rPr>
-          <w:rFonts w:ascii="Times New Roman" w:eastAsia="system-ui" w:hAnsi="Times New Roman" w:cs="Times New Roman"/>
-          <w:color w:val="000000" w:themeColor="text1"/>
-        </w:rPr>
-      </w:pPr>
-      <w:proofErr w:type="gramStart"/>
-      <w:r>
-        <w:rPr>
-          <w:rFonts w:ascii="Times New Roman" w:eastAsia="system-ui" w:hAnsi="Times New Roman" w:cs="Times New Roman"/>
-          <w:color w:val="000000" w:themeColor="text1"/>
-        </w:rPr>
-        <w:t>print(</w:t>
-      </w:r>
-      <w:proofErr w:type="gramEnd"/>
-      <w:r>
-        <w:rPr>
-          <w:rFonts w:ascii="Times New Roman" w:eastAsia="system-ui" w:hAnsi="Times New Roman" w:cs="Times New Roman"/>
-          <w:color w:val="000000" w:themeColor="text1"/>
-        </w:rPr>
-        <w:t>"Matrix A:\n{}\n\n".format(e_matrix_A))</w:t>
-      </w:r>
-    </w:p>
-    <w:p>
-      <w:pPr>
-        <w:rPr>
-          <w:rFonts w:ascii="Times New Roman" w:eastAsia="system-ui" w:hAnsi="Times New Roman" w:cs="Times New Roman"/>
-          <w:color w:val="000000" w:themeColor="text1"/>
-        </w:rPr>
-      </w:pPr>
-      <w:proofErr w:type="spellStart"/>
-      <w:r>
-        <w:rPr>
-          <w:rFonts w:ascii="Times New Roman" w:eastAsia="system-ui" w:hAnsi="Times New Roman" w:cs="Times New Roman"/>
-          <w:color w:val="000000" w:themeColor="text1"/>
-        </w:rPr>
-        <w:t>eigen_values_</w:t>
-      </w:r>
-      <w:proofErr w:type="gramStart"/>
-      <w:r>
-        <w:rPr>
-          <w:rFonts w:ascii="Times New Roman" w:eastAsia="system-ui" w:hAnsi="Times New Roman" w:cs="Times New Roman"/>
-          <w:color w:val="000000" w:themeColor="text1"/>
-        </w:rPr>
-        <w:t>A,eigen</w:t>
-      </w:r>
-      <w:proofErr w:type="gramEnd"/>
-      <w:r>
-        <w:rPr>
-          <w:rFonts w:ascii="Times New Roman" w:eastAsia="system-ui" w:hAnsi="Times New Roman" w:cs="Times New Roman"/>
-          <w:color w:val="000000" w:themeColor="text1"/>
-        </w:rPr>
-        <w:t>_vectors_A</w:t>
-      </w:r>
-      <w:proofErr w:type="spellEnd"/>
-      <w:r>
-        <w:rPr>
-          <w:rFonts w:ascii="Times New Roman" w:eastAsia="system-ui" w:hAnsi="Times New Roman" w:cs="Times New Roman"/>
-          <w:color w:val="000000" w:themeColor="text1"/>
-        </w:rPr>
-        <w:t>=</w:t>
-      </w:r>
-      <w:proofErr w:type="spellStart"/>
-      <w:r>
-        <w:rPr>
-          <w:rFonts w:ascii="Times New Roman" w:eastAsia="system-ui" w:hAnsi="Times New Roman" w:cs="Times New Roman"/>
-          <w:color w:val="000000" w:themeColor="text1"/>
-        </w:rPr>
-        <w:t>tf.linalg.eigh</w:t>
-      </w:r>
-      <w:proofErr w:type="spellEnd"/>
-      <w:r>
-        <w:rPr>
-          <w:rFonts w:ascii="Times New Roman" w:eastAsia="system-ui" w:hAnsi="Times New Roman" w:cs="Times New Roman"/>
-          <w:color w:val="000000" w:themeColor="text1"/>
-        </w:rPr>
-        <w:t>(</w:t>
-      </w:r>
-      <w:proofErr w:type="spellStart"/>
-      <w:r>
-        <w:rPr>
-          <w:rFonts w:ascii="Times New Roman" w:eastAsia="system-ui" w:hAnsi="Times New Roman" w:cs="Times New Roman"/>
-          <w:color w:val="000000" w:themeColor="text1"/>
-        </w:rPr>
-        <w:t>e_matrix_A</w:t>
-      </w:r>
-      <w:proofErr w:type="spellEnd"/>
-      <w:r>
-        <w:rPr>
-          <w:rFonts w:ascii="Times New Roman" w:eastAsia="system-ui" w:hAnsi="Times New Roman" w:cs="Times New Roman"/>
-          <w:color w:val="000000" w:themeColor="text1"/>
-        </w:rPr>
-        <w:t>)</w:t>
-      </w:r>
-    </w:p>
-    <w:p>
-      <w:pPr>
-        <w:rPr>
-          <w:rFonts w:ascii="Times New Roman" w:eastAsia="system-ui" w:hAnsi="Times New Roman" w:cs="Times New Roman"/>
-          <w:color w:val="000000" w:themeColor="text1"/>
-        </w:rPr>
-      </w:pPr>
-      <w:proofErr w:type="gramStart"/>
-      <w:r>
-        <w:rPr>
-          <w:rFonts w:ascii="Times New Roman" w:eastAsia="system-ui" w:hAnsi="Times New Roman" w:cs="Times New Roman"/>
-          <w:color w:val="000000" w:themeColor="text1"/>
-        </w:rPr>
-        <w:t>print(</w:t>
-      </w:r>
-      <w:proofErr w:type="gramEnd"/>
-      <w:r>
-        <w:rPr>
-          <w:rFonts w:ascii="Times New Roman" w:eastAsia="system-ui" w:hAnsi="Times New Roman" w:cs="Times New Roman"/>
-          <w:color w:val="000000" w:themeColor="text1"/>
-        </w:rPr>
-        <w:t>"Eigen Vectors:\n{}\n\</w:t>
-      </w:r>
-      <w:proofErr w:type="spellStart"/>
-      <w:r>
-        <w:rPr>
-          <w:rFonts w:ascii="Times New Roman" w:eastAsia="system-ui" w:hAnsi="Times New Roman" w:cs="Times New Roman"/>
-          <w:color w:val="000000" w:themeColor="text1"/>
-        </w:rPr>
-        <w:t>nEigen</w:t>
-      </w:r>
-      <w:proofErr w:type="spellEnd"/>
-      <w:r>
-        <w:rPr>
-          <w:rFonts w:ascii="Times New Roman" w:eastAsia="system-ui" w:hAnsi="Times New Roman" w:cs="Times New Roman"/>
-          <w:color w:val="000000" w:themeColor="text1"/>
-        </w:rPr>
-        <w:t xml:space="preserve"> Values:\n{}\</w:t>
-      </w:r>
-      <w:proofErr w:type="spellStart"/>
-      <w:r>
-        <w:rPr>
-          <w:rFonts w:ascii="Times New Roman" w:eastAsia="system-ui" w:hAnsi="Times New Roman" w:cs="Times New Roman"/>
-          <w:color w:val="000000" w:themeColor="text1"/>
-        </w:rPr>
-        <w:t>n".format</w:t>
-      </w:r>
-      <w:proofErr w:type="spellEnd"/>
-      <w:r>
-        <w:rPr>
-          <w:rFonts w:ascii="Times New Roman" w:eastAsia="system-ui" w:hAnsi="Times New Roman" w:cs="Times New Roman"/>
-          <w:color w:val="000000" w:themeColor="text1"/>
-        </w:rPr>
-        <w:t>(</w:t>
-      </w:r>
-      <w:proofErr w:type="spellStart"/>
-      <w:r>
-        <w:rPr>
-          <w:rFonts w:ascii="Times New Roman" w:eastAsia="system-ui" w:hAnsi="Times New Roman" w:cs="Times New Roman"/>
-          <w:color w:val="000000" w:themeColor="text1"/>
-        </w:rPr>
-        <w:t>eigen_vectors_A,eigen_values_A</w:t>
-      </w:r>
-      <w:proofErr w:type="spellEnd"/>
-      <w:r>
-        <w:rPr>
-          <w:rFonts w:ascii="Times New Roman" w:eastAsia="system-ui" w:hAnsi="Times New Roman" w:cs="Times New Roman"/>
-          <w:color w:val="000000" w:themeColor="text1"/>
-        </w:rPr>
-        <w:t>))</w:t>
-      </w:r>
-    </w:p>
-    <w:p>
-      <w:pPr>
-        <w:rPr>
-          <w:rFonts w:ascii="Times New Roman" w:eastAsia="Times New Roman" w:hAnsi="Times New Roman" w:cs="Times New Roman"/>
-          <w:b/>
-          <w:bCs/>
           <w:kern w:val="0"/>
           <w:sz w:val="28"/>
           <w:szCs w:val="28"/>
@@ -1961,6 +1988,7 @@
       <w:r>
         <w:rPr>
           <w:rFonts w:ascii="Times New Roman" w:eastAsia="system-ui" w:hAnsi="Times New Roman" w:cs="Times New Roman"/>
+          <w:noProof/>
           <w:color w:val="000000" w:themeColor="text1"/>
         </w:rPr>
         <w:drawing>
@@ -4271,10 +4299,2451 @@
           <w:rFonts w:ascii="Times New Roman" w:hAnsi="Times New Roman" w:cs="Times New Roman"/>
         </w:rPr>
       </w:pPr>
+      <w:r>
+        <w:rPr>
+          <w:rFonts w:ascii="Times New Roman" w:hAnsi="Times New Roman" w:cs="Times New Roman"/>
+        </w:rPr>
+        <w:br w:type="page"/>
+      </w:r>
+    </w:p>
+    <w:p>
+      <w:pPr>
+        <w:spacing w:line="279" w:lineRule="auto"/>
+        <w:jc w:val="center"/>
+        <w:rPr>
+          <w:rFonts w:ascii="Times New Roman" w:eastAsia="Times New Roman" w:hAnsi="Times New Roman" w:cs="Times New Roman"/>
+          <w:b/>
+          <w:bCs/>
+          <w:kern w:val="0"/>
+          <w:sz w:val="28"/>
+          <w:szCs w:val="28"/>
+          <w:lang w:val="en-US" w:eastAsia="ja-JP"/>
+          <w14:ligatures w14:val="none"/>
+        </w:rPr>
+      </w:pPr>
+      <w:r>
+        <w:rPr>
+          <w:rFonts w:ascii="Times New Roman" w:eastAsia="Times New Roman" w:hAnsi="Times New Roman" w:cs="Times New Roman"/>
+          <w:b/>
+          <w:bCs/>
+          <w:kern w:val="0"/>
+          <w:sz w:val="28"/>
+          <w:szCs w:val="28"/>
+          <w:lang w:val="en-US" w:eastAsia="ja-JP"/>
+          <w14:ligatures w14:val="none"/>
+        </w:rPr>
+        <w:lastRenderedPageBreak/>
+        <w:t>Practical 3</w:t>
+      </w:r>
+    </w:p>
+    <w:p>
+      <w:pPr>
+        <w:jc w:val="center"/>
+        <w:rPr>
+          <w:rFonts w:ascii="Times New Roman" w:eastAsia="Times New Roman" w:hAnsi="Times New Roman" w:cs="Times New Roman"/>
+          <w:b/>
+          <w:bCs/>
+          <w:sz w:val="28"/>
+          <w:szCs w:val="28"/>
+          <w:lang w:val="en-US"/>
+        </w:rPr>
+      </w:pPr>
+      <w:r>
+        <w:rPr>
+          <w:rFonts w:ascii="Times New Roman" w:eastAsia="Times New Roman" w:hAnsi="Times New Roman" w:cs="Times New Roman"/>
+          <w:b/>
+          <w:bCs/>
+          <w:color w:val="242424"/>
+          <w:sz w:val="28"/>
+          <w:szCs w:val="28"/>
+          <w:lang w:val="en-US"/>
+        </w:rPr>
+        <w:t>Binary Classification Task</w:t>
+      </w:r>
+    </w:p>
+    <w:p>
+      <w:pPr>
+        <w:spacing w:line="279" w:lineRule="auto"/>
+        <w:jc w:val="center"/>
+        <w:rPr>
+          <w:rFonts w:ascii="Times New Roman" w:eastAsia="Times New Roman" w:hAnsi="Times New Roman" w:cs="Times New Roman"/>
+          <w:b/>
+          <w:bCs/>
+          <w:color w:val="242424"/>
+          <w:kern w:val="0"/>
+          <w:sz w:val="28"/>
+          <w:szCs w:val="28"/>
+          <w:lang w:val="en-US" w:eastAsia="ja-JP"/>
+          <w14:ligatures w14:val="none"/>
+        </w:rPr>
+      </w:pPr>
+    </w:p>
+    <w:p>
+      <w:pPr>
+        <w:rPr>
+          <w:rFonts w:ascii="Times New Roman" w:eastAsia="Times New Roman" w:hAnsi="Times New Roman" w:cs="Times New Roman"/>
+          <w:color w:val="242424"/>
+          <w:sz w:val="28"/>
+          <w:szCs w:val="28"/>
+          <w:lang w:val="en-US"/>
+        </w:rPr>
+      </w:pPr>
+      <w:r>
+        <w:rPr>
+          <w:rFonts w:ascii="Times New Roman" w:eastAsia="Times New Roman" w:hAnsi="Times New Roman" w:cs="Times New Roman"/>
+          <w:b/>
+          <w:bCs/>
+          <w:color w:val="242424"/>
+          <w:sz w:val="28"/>
+          <w:szCs w:val="28"/>
+          <w:lang w:val="en-US"/>
+        </w:rPr>
+        <w:t xml:space="preserve">Aim: </w:t>
+      </w:r>
+      <w:r>
+        <w:rPr>
+          <w:rFonts w:ascii="Times New Roman" w:eastAsia="Times New Roman" w:hAnsi="Times New Roman" w:cs="Times New Roman"/>
+          <w:color w:val="242424"/>
+          <w:sz w:val="28"/>
+          <w:szCs w:val="28"/>
+          <w:lang w:val="en-US"/>
+        </w:rPr>
+        <w:t>Implementing deep neural network for performing binary classification task.</w:t>
+      </w:r>
+    </w:p>
+    <w:p>
+      <w:pPr>
+        <w:spacing w:line="279" w:lineRule="auto"/>
+        <w:rPr>
+          <w:rFonts w:ascii="Times New Roman" w:eastAsia="Times New Roman" w:hAnsi="Times New Roman" w:cs="Times New Roman"/>
+          <w:b/>
+          <w:bCs/>
+          <w:color w:val="242424"/>
+          <w:kern w:val="0"/>
+          <w:sz w:val="28"/>
+          <w:szCs w:val="28"/>
+          <w:lang w:val="en-US" w:eastAsia="ja-JP"/>
+          <w14:ligatures w14:val="none"/>
+        </w:rPr>
+      </w:pPr>
+    </w:p>
+    <w:p>
+      <w:pPr>
+        <w:spacing w:line="279" w:lineRule="auto"/>
+        <w:rPr>
+          <w:rFonts w:ascii="Times New Roman" w:eastAsia="Times New Roman" w:hAnsi="Times New Roman" w:cs="Times New Roman"/>
+          <w:b/>
+          <w:bCs/>
+          <w:color w:val="242424"/>
+          <w:kern w:val="0"/>
+          <w:sz w:val="28"/>
+          <w:szCs w:val="28"/>
+          <w:lang w:val="en-US" w:eastAsia="ja-JP"/>
+          <w14:ligatures w14:val="none"/>
+        </w:rPr>
+      </w:pPr>
+      <w:r>
+        <w:rPr>
+          <w:rFonts w:ascii="Times New Roman" w:eastAsia="Times New Roman" w:hAnsi="Times New Roman" w:cs="Times New Roman"/>
+          <w:b/>
+          <w:bCs/>
+          <w:color w:val="242424"/>
+          <w:kern w:val="0"/>
+          <w:sz w:val="28"/>
+          <w:szCs w:val="28"/>
+          <w:lang w:val="en-US" w:eastAsia="ja-JP"/>
+          <w14:ligatures w14:val="none"/>
+        </w:rPr>
+        <w:t>Description:</w:t>
+      </w:r>
+    </w:p>
+    <w:p>
+      <w:pPr>
+        <w:spacing w:line="279" w:lineRule="auto"/>
+        <w:rPr>
+          <w:rFonts w:ascii="Times New Roman" w:eastAsia="Times New Roman" w:hAnsi="Times New Roman" w:cs="Times New Roman"/>
+          <w:b/>
+          <w:bCs/>
+          <w:color w:val="242424"/>
+          <w:kern w:val="0"/>
+          <w:sz w:val="28"/>
+          <w:szCs w:val="28"/>
+          <w:lang w:val="en-US" w:eastAsia="ja-JP"/>
+          <w14:ligatures w14:val="none"/>
+        </w:rPr>
+      </w:pPr>
+    </w:p>
+    <w:p>
+      <w:pPr>
+        <w:spacing w:line="279" w:lineRule="auto"/>
+        <w:rPr>
+          <w:rFonts w:ascii="Times New Roman" w:eastAsia="Times New Roman" w:hAnsi="Times New Roman" w:cs="Times New Roman"/>
+          <w:b/>
+          <w:bCs/>
+          <w:color w:val="242424"/>
+          <w:kern w:val="0"/>
+          <w:sz w:val="28"/>
+          <w:szCs w:val="28"/>
+          <w:lang w:eastAsia="ja-JP"/>
+          <w14:ligatures w14:val="none"/>
+        </w:rPr>
+      </w:pPr>
+      <w:r>
+        <w:rPr>
+          <w:rFonts w:ascii="Times New Roman" w:eastAsia="Times New Roman" w:hAnsi="Times New Roman" w:cs="Times New Roman"/>
+          <w:b/>
+          <w:bCs/>
+          <w:color w:val="242424"/>
+          <w:kern w:val="0"/>
+          <w:sz w:val="28"/>
+          <w:szCs w:val="28"/>
+          <w:lang w:eastAsia="ja-JP"/>
+          <w14:ligatures w14:val="none"/>
+        </w:rPr>
+        <w:t>Binary Classification</w:t>
+      </w:r>
+    </w:p>
+    <w:p>
+      <w:pPr>
+        <w:numPr>
+          <w:ilvl w:val="0"/>
+          <w:numId w:val="6"/>
+        </w:numPr>
+        <w:spacing w:line="279" w:lineRule="auto"/>
+        <w:rPr>
+          <w:rFonts w:ascii="Times New Roman" w:eastAsia="Times New Roman" w:hAnsi="Times New Roman" w:cs="Times New Roman"/>
+          <w:color w:val="242424"/>
+          <w:kern w:val="0"/>
+          <w:lang w:eastAsia="ja-JP"/>
+          <w14:ligatures w14:val="none"/>
+        </w:rPr>
+      </w:pPr>
+      <w:r>
+        <w:rPr>
+          <w:rFonts w:ascii="Times New Roman" w:eastAsia="Times New Roman" w:hAnsi="Times New Roman" w:cs="Times New Roman"/>
+          <w:color w:val="242424"/>
+          <w:kern w:val="0"/>
+          <w:lang w:eastAsia="ja-JP"/>
+          <w14:ligatures w14:val="none"/>
+        </w:rPr>
+        <w:t>Goal: Classify data points into exactly two categories (classes).</w:t>
+      </w:r>
+    </w:p>
+    <w:p>
+      <w:pPr>
+        <w:numPr>
+          <w:ilvl w:val="0"/>
+          <w:numId w:val="6"/>
+        </w:numPr>
+        <w:spacing w:line="279" w:lineRule="auto"/>
+        <w:rPr>
+          <w:rFonts w:ascii="Times New Roman" w:eastAsia="Times New Roman" w:hAnsi="Times New Roman" w:cs="Times New Roman"/>
+          <w:color w:val="242424"/>
+          <w:kern w:val="0"/>
+          <w:lang w:eastAsia="ja-JP"/>
+          <w14:ligatures w14:val="none"/>
+        </w:rPr>
+      </w:pPr>
+      <w:r>
+        <w:rPr>
+          <w:rFonts w:ascii="Times New Roman" w:eastAsia="Times New Roman" w:hAnsi="Times New Roman" w:cs="Times New Roman"/>
+          <w:color w:val="242424"/>
+          <w:kern w:val="0"/>
+          <w:lang w:eastAsia="ja-JP"/>
+          <w14:ligatures w14:val="none"/>
+        </w:rPr>
+        <w:t>Applications: Spam filtering, sentiment analysis (positive/negative reviews), image recognition (cat/dog), fraud detection (fraudulent/legitimate transaction).</w:t>
+      </w:r>
+    </w:p>
+    <w:p>
+      <w:pPr>
+        <w:numPr>
+          <w:ilvl w:val="0"/>
+          <w:numId w:val="6"/>
+        </w:numPr>
+        <w:spacing w:line="279" w:lineRule="auto"/>
+        <w:rPr>
+          <w:rFonts w:ascii="Times New Roman" w:eastAsia="Times New Roman" w:hAnsi="Times New Roman" w:cs="Times New Roman"/>
+          <w:color w:val="242424"/>
+          <w:kern w:val="0"/>
+          <w:lang w:eastAsia="ja-JP"/>
+          <w14:ligatures w14:val="none"/>
+        </w:rPr>
+      </w:pPr>
+      <w:r>
+        <w:rPr>
+          <w:rFonts w:ascii="Times New Roman" w:eastAsia="Times New Roman" w:hAnsi="Times New Roman" w:cs="Times New Roman"/>
+          <w:color w:val="242424"/>
+          <w:kern w:val="0"/>
+          <w:lang w:eastAsia="ja-JP"/>
+          <w14:ligatures w14:val="none"/>
+        </w:rPr>
+        <w:t>Training Data: </w:t>
+      </w:r>
+      <w:proofErr w:type="spellStart"/>
+      <w:r>
+        <w:rPr>
+          <w:rFonts w:ascii="Times New Roman" w:eastAsia="Times New Roman" w:hAnsi="Times New Roman" w:cs="Times New Roman"/>
+          <w:color w:val="242424"/>
+          <w:kern w:val="0"/>
+          <w:lang w:eastAsia="ja-JP"/>
+          <w14:ligatures w14:val="none"/>
+        </w:rPr>
+        <w:t>Labeled</w:t>
+      </w:r>
+      <w:proofErr w:type="spellEnd"/>
+      <w:r>
+        <w:rPr>
+          <w:rFonts w:ascii="Times New Roman" w:eastAsia="Times New Roman" w:hAnsi="Times New Roman" w:cs="Times New Roman"/>
+          <w:color w:val="242424"/>
+          <w:kern w:val="0"/>
+          <w:lang w:eastAsia="ja-JP"/>
+          <w14:ligatures w14:val="none"/>
+        </w:rPr>
+        <w:t xml:space="preserve"> data examples with each point belonging to one of the two classes.</w:t>
+      </w:r>
+    </w:p>
+    <w:p>
+      <w:pPr>
+        <w:numPr>
+          <w:ilvl w:val="0"/>
+          <w:numId w:val="6"/>
+        </w:numPr>
+        <w:spacing w:line="279" w:lineRule="auto"/>
+        <w:rPr>
+          <w:rFonts w:ascii="Times New Roman" w:eastAsia="Times New Roman" w:hAnsi="Times New Roman" w:cs="Times New Roman"/>
+          <w:color w:val="242424"/>
+          <w:kern w:val="0"/>
+          <w:lang w:eastAsia="ja-JP"/>
+          <w14:ligatures w14:val="none"/>
+        </w:rPr>
+      </w:pPr>
+      <w:r>
+        <w:rPr>
+          <w:rFonts w:ascii="Times New Roman" w:eastAsia="Times New Roman" w:hAnsi="Times New Roman" w:cs="Times New Roman"/>
+          <w:color w:val="242424"/>
+          <w:kern w:val="0"/>
+          <w:lang w:eastAsia="ja-JP"/>
+          <w14:ligatures w14:val="none"/>
+        </w:rPr>
+        <w:t>Model Learning: A binary classification model learns to distinguish between the two classes based on the features (attributes) of the data points.</w:t>
+      </w:r>
+    </w:p>
+    <w:p>
+      <w:pPr>
+        <w:numPr>
+          <w:ilvl w:val="0"/>
+          <w:numId w:val="6"/>
+        </w:numPr>
+        <w:spacing w:line="279" w:lineRule="auto"/>
+        <w:rPr>
+          <w:rFonts w:ascii="Times New Roman" w:eastAsia="Times New Roman" w:hAnsi="Times New Roman" w:cs="Times New Roman"/>
+          <w:color w:val="242424"/>
+          <w:kern w:val="0"/>
+          <w:lang w:eastAsia="ja-JP"/>
+          <w14:ligatures w14:val="none"/>
+        </w:rPr>
+      </w:pPr>
+      <w:r>
+        <w:rPr>
+          <w:rFonts w:ascii="Times New Roman" w:eastAsia="Times New Roman" w:hAnsi="Times New Roman" w:cs="Times New Roman"/>
+          <w:color w:val="242424"/>
+          <w:kern w:val="0"/>
+          <w:lang w:eastAsia="ja-JP"/>
+          <w14:ligatures w14:val="none"/>
+        </w:rPr>
+        <w:t>Evaluation: Performance is often measured using metrics like accuracy (percentage of correctly classified examples), precision (proportion of true positives among predicted positives), recall (proportion of identified true positives), and F1-score (harmonic mean of precision and recall).</w:t>
+      </w:r>
+    </w:p>
+    <w:p>
+      <w:pPr>
+        <w:spacing w:line="279" w:lineRule="auto"/>
+        <w:rPr>
+          <w:rFonts w:ascii="Times New Roman" w:eastAsia="Times New Roman" w:hAnsi="Times New Roman" w:cs="Times New Roman"/>
+          <w:color w:val="242424"/>
+          <w:kern w:val="0"/>
+          <w:lang w:eastAsia="ja-JP"/>
+          <w14:ligatures w14:val="none"/>
+        </w:rPr>
+      </w:pPr>
+    </w:p>
+    <w:p>
+      <w:pPr>
+        <w:spacing w:line="279" w:lineRule="auto"/>
+        <w:rPr>
+          <w:rFonts w:ascii="Times New Roman" w:eastAsia="Times New Roman" w:hAnsi="Times New Roman" w:cs="Times New Roman"/>
+          <w:b/>
+          <w:bCs/>
+          <w:color w:val="242424"/>
+          <w:kern w:val="0"/>
+          <w:lang w:eastAsia="ja-JP"/>
+          <w14:ligatures w14:val="none"/>
+        </w:rPr>
+      </w:pPr>
+      <w:r>
+        <w:rPr>
+          <w:rFonts w:ascii="Times New Roman" w:eastAsia="Times New Roman" w:hAnsi="Times New Roman" w:cs="Times New Roman"/>
+          <w:b/>
+          <w:bCs/>
+          <w:color w:val="242424"/>
+          <w:kern w:val="0"/>
+          <w:lang w:eastAsia="ja-JP"/>
+          <w14:ligatures w14:val="none"/>
+        </w:rPr>
+        <w:t xml:space="preserve">TensorFlow and </w:t>
+      </w:r>
+      <w:proofErr w:type="spellStart"/>
+      <w:r>
+        <w:rPr>
+          <w:rFonts w:ascii="Times New Roman" w:eastAsia="Times New Roman" w:hAnsi="Times New Roman" w:cs="Times New Roman"/>
+          <w:b/>
+          <w:bCs/>
+          <w:color w:val="242424"/>
+          <w:kern w:val="0"/>
+          <w:lang w:eastAsia="ja-JP"/>
+          <w14:ligatures w14:val="none"/>
+        </w:rPr>
+        <w:t>Keras</w:t>
+      </w:r>
+      <w:proofErr w:type="spellEnd"/>
+    </w:p>
+    <w:p>
+      <w:pPr>
+        <w:spacing w:line="279" w:lineRule="auto"/>
+        <w:rPr>
+          <w:rFonts w:ascii="Times New Roman" w:eastAsia="Times New Roman" w:hAnsi="Times New Roman" w:cs="Times New Roman"/>
+          <w:color w:val="242424"/>
+          <w:kern w:val="0"/>
+          <w:lang w:eastAsia="ja-JP"/>
+          <w14:ligatures w14:val="none"/>
+        </w:rPr>
+      </w:pPr>
+      <w:r>
+        <w:rPr>
+          <w:rFonts w:ascii="Times New Roman" w:eastAsia="Times New Roman" w:hAnsi="Times New Roman" w:cs="Times New Roman"/>
+          <w:color w:val="242424"/>
+          <w:kern w:val="0"/>
+          <w:lang w:eastAsia="ja-JP"/>
+          <w14:ligatures w14:val="none"/>
+        </w:rPr>
+        <w:t xml:space="preserve">TensorFlow and </w:t>
+      </w:r>
+      <w:proofErr w:type="spellStart"/>
+      <w:r>
+        <w:rPr>
+          <w:rFonts w:ascii="Times New Roman" w:eastAsia="Times New Roman" w:hAnsi="Times New Roman" w:cs="Times New Roman"/>
+          <w:color w:val="242424"/>
+          <w:kern w:val="0"/>
+          <w:lang w:eastAsia="ja-JP"/>
+          <w14:ligatures w14:val="none"/>
+        </w:rPr>
+        <w:t>Keras</w:t>
+      </w:r>
+      <w:proofErr w:type="spellEnd"/>
+      <w:r>
+        <w:rPr>
+          <w:rFonts w:ascii="Times New Roman" w:eastAsia="Times New Roman" w:hAnsi="Times New Roman" w:cs="Times New Roman"/>
+          <w:color w:val="242424"/>
+          <w:kern w:val="0"/>
+          <w:lang w:eastAsia="ja-JP"/>
+          <w14:ligatures w14:val="none"/>
+        </w:rPr>
+        <w:t xml:space="preserve"> are popular deep learning libraries frequently used in tandem for building and training neural networks. TensorFlow provides a robust framework for developing machine learning models, offering low-level control over model architecture and computation. </w:t>
+      </w:r>
+      <w:proofErr w:type="spellStart"/>
+      <w:r>
+        <w:rPr>
+          <w:rFonts w:ascii="Times New Roman" w:eastAsia="Times New Roman" w:hAnsi="Times New Roman" w:cs="Times New Roman"/>
+          <w:color w:val="242424"/>
+          <w:kern w:val="0"/>
+          <w:lang w:eastAsia="ja-JP"/>
+          <w14:ligatures w14:val="none"/>
+        </w:rPr>
+        <w:t>Keras</w:t>
+      </w:r>
+      <w:proofErr w:type="spellEnd"/>
+      <w:r>
+        <w:rPr>
+          <w:rFonts w:ascii="Times New Roman" w:eastAsia="Times New Roman" w:hAnsi="Times New Roman" w:cs="Times New Roman"/>
+          <w:color w:val="242424"/>
+          <w:kern w:val="0"/>
+          <w:lang w:eastAsia="ja-JP"/>
+          <w14:ligatures w14:val="none"/>
+        </w:rPr>
+        <w:t xml:space="preserve">, on the other hand, offers a high-level API that simplifies the process of building neural networks, enabling rapid prototyping and experimentation. By integrating </w:t>
+      </w:r>
+      <w:proofErr w:type="spellStart"/>
+      <w:r>
+        <w:rPr>
+          <w:rFonts w:ascii="Times New Roman" w:eastAsia="Times New Roman" w:hAnsi="Times New Roman" w:cs="Times New Roman"/>
+          <w:color w:val="242424"/>
+          <w:kern w:val="0"/>
+          <w:lang w:eastAsia="ja-JP"/>
+          <w14:ligatures w14:val="none"/>
+        </w:rPr>
+        <w:t>Keras</w:t>
+      </w:r>
+      <w:proofErr w:type="spellEnd"/>
+      <w:r>
+        <w:rPr>
+          <w:rFonts w:ascii="Times New Roman" w:eastAsia="Times New Roman" w:hAnsi="Times New Roman" w:cs="Times New Roman"/>
+          <w:color w:val="242424"/>
+          <w:kern w:val="0"/>
+          <w:lang w:eastAsia="ja-JP"/>
+          <w14:ligatures w14:val="none"/>
+        </w:rPr>
+        <w:t xml:space="preserve"> within TensorFlow, users can leverage the simplicity and flexibility of </w:t>
+      </w:r>
+      <w:proofErr w:type="spellStart"/>
+      <w:r>
+        <w:rPr>
+          <w:rFonts w:ascii="Times New Roman" w:eastAsia="Times New Roman" w:hAnsi="Times New Roman" w:cs="Times New Roman"/>
+          <w:color w:val="242424"/>
+          <w:kern w:val="0"/>
+          <w:lang w:eastAsia="ja-JP"/>
+          <w14:ligatures w14:val="none"/>
+        </w:rPr>
+        <w:t>Keras</w:t>
+      </w:r>
+      <w:proofErr w:type="spellEnd"/>
+      <w:r>
+        <w:rPr>
+          <w:rFonts w:ascii="Times New Roman" w:eastAsia="Times New Roman" w:hAnsi="Times New Roman" w:cs="Times New Roman"/>
+          <w:color w:val="242424"/>
+          <w:kern w:val="0"/>
+          <w:lang w:eastAsia="ja-JP"/>
+          <w14:ligatures w14:val="none"/>
+        </w:rPr>
+        <w:t xml:space="preserve"> while benefiting from the scalability and performance optimizations of TensorFlow's backend. This combination empowers developers to efficiently create and train neural networks for a wide range of tasks, from image classification to natural language processing.</w:t>
+      </w:r>
+    </w:p>
+    <w:p>
+      <w:pPr>
+        <w:rPr>
+          <w:rFonts w:ascii="Times New Roman" w:eastAsia="Aptos" w:hAnsi="Times New Roman" w:cs="Times New Roman"/>
+        </w:rPr>
+      </w:pPr>
+    </w:p>
+    <w:p>
+      <w:pPr>
+        <w:spacing w:line="279" w:lineRule="auto"/>
+        <w:rPr>
+          <w:rFonts w:ascii="Times New Roman" w:eastAsia="Times New Roman" w:hAnsi="Times New Roman" w:cs="Times New Roman"/>
+          <w:b/>
+          <w:bCs/>
+          <w:color w:val="242424"/>
+          <w:kern w:val="0"/>
+          <w:sz w:val="28"/>
+          <w:szCs w:val="28"/>
+          <w:lang w:val="en-US" w:eastAsia="ja-JP"/>
+          <w14:ligatures w14:val="none"/>
+        </w:rPr>
+      </w:pPr>
+      <w:r>
+        <w:rPr>
+          <w:rFonts w:ascii="Times New Roman" w:eastAsia="Times New Roman" w:hAnsi="Times New Roman" w:cs="Times New Roman"/>
+          <w:b/>
+          <w:bCs/>
+          <w:color w:val="242424"/>
+          <w:kern w:val="0"/>
+          <w:sz w:val="28"/>
+          <w:szCs w:val="28"/>
+          <w:lang w:val="en-US" w:eastAsia="ja-JP"/>
+          <w14:ligatures w14:val="none"/>
+        </w:rPr>
+        <w:lastRenderedPageBreak/>
+        <w:t>Code:</w:t>
+      </w:r>
+    </w:p>
+    <w:p>
+      <w:pPr>
+        <w:rPr>
+          <w:rFonts w:ascii="Times New Roman" w:eastAsia="Aptos" w:hAnsi="Times New Roman" w:cs="Times New Roman"/>
+        </w:rPr>
+      </w:pPr>
+    </w:p>
+    <w:p>
+      <w:pPr>
+        <w:contextualSpacing/>
+        <w:rPr>
+          <w:rFonts w:ascii="Times New Roman" w:eastAsia="Times New Roman" w:hAnsi="Times New Roman" w:cs="Times New Roman"/>
+          <w:lang w:val="en-US"/>
+        </w:rPr>
+      </w:pPr>
+      <w:r>
+        <w:rPr>
+          <w:rFonts w:ascii="Times New Roman" w:eastAsia="Times New Roman" w:hAnsi="Times New Roman" w:cs="Times New Roman"/>
+          <w:lang w:val="en-US"/>
+        </w:rPr>
+        <w:t xml:space="preserve"># pip install </w:t>
+      </w:r>
+      <w:proofErr w:type="spellStart"/>
+      <w:r>
+        <w:rPr>
+          <w:rFonts w:ascii="Times New Roman" w:eastAsia="Times New Roman" w:hAnsi="Times New Roman" w:cs="Times New Roman"/>
+          <w:lang w:val="en-US"/>
+        </w:rPr>
+        <w:t>keras</w:t>
+      </w:r>
+      <w:proofErr w:type="spellEnd"/>
+    </w:p>
+    <w:p>
+      <w:pPr>
+        <w:contextualSpacing/>
+        <w:rPr>
+          <w:rFonts w:ascii="Times New Roman" w:eastAsia="Times New Roman" w:hAnsi="Times New Roman" w:cs="Times New Roman"/>
+          <w:lang w:val="en-US"/>
+        </w:rPr>
+      </w:pPr>
+      <w:r>
+        <w:rPr>
+          <w:rFonts w:ascii="Times New Roman" w:eastAsia="Times New Roman" w:hAnsi="Times New Roman" w:cs="Times New Roman"/>
+          <w:lang w:val="en-US"/>
+        </w:rPr>
+        <w:t xml:space="preserve">from </w:t>
+      </w:r>
+      <w:proofErr w:type="spellStart"/>
+      <w:proofErr w:type="gramStart"/>
+      <w:r>
+        <w:rPr>
+          <w:rFonts w:ascii="Times New Roman" w:eastAsia="Times New Roman" w:hAnsi="Times New Roman" w:cs="Times New Roman"/>
+          <w:lang w:val="en-US"/>
+        </w:rPr>
+        <w:t>keras.models</w:t>
+      </w:r>
+      <w:proofErr w:type="spellEnd"/>
+      <w:proofErr w:type="gramEnd"/>
+      <w:r>
+        <w:rPr>
+          <w:rFonts w:ascii="Times New Roman" w:eastAsia="Times New Roman" w:hAnsi="Times New Roman" w:cs="Times New Roman"/>
+          <w:lang w:val="en-US"/>
+        </w:rPr>
+        <w:t xml:space="preserve"> import Sequential</w:t>
+      </w:r>
+    </w:p>
+    <w:p>
+      <w:pPr>
+        <w:contextualSpacing/>
+        <w:rPr>
+          <w:rFonts w:ascii="Times New Roman" w:eastAsia="Times New Roman" w:hAnsi="Times New Roman" w:cs="Times New Roman"/>
+          <w:lang w:val="en-US"/>
+        </w:rPr>
+      </w:pPr>
+      <w:r>
+        <w:rPr>
+          <w:rFonts w:ascii="Times New Roman" w:eastAsia="Times New Roman" w:hAnsi="Times New Roman" w:cs="Times New Roman"/>
+          <w:lang w:val="en-US"/>
+        </w:rPr>
+        <w:t xml:space="preserve">from </w:t>
+      </w:r>
+      <w:proofErr w:type="spellStart"/>
+      <w:proofErr w:type="gramStart"/>
+      <w:r>
+        <w:rPr>
+          <w:rFonts w:ascii="Times New Roman" w:eastAsia="Times New Roman" w:hAnsi="Times New Roman" w:cs="Times New Roman"/>
+          <w:lang w:val="en-US"/>
+        </w:rPr>
+        <w:t>keras.layers</w:t>
+      </w:r>
+      <w:proofErr w:type="spellEnd"/>
+      <w:proofErr w:type="gramEnd"/>
+      <w:r>
+        <w:rPr>
+          <w:rFonts w:ascii="Times New Roman" w:eastAsia="Times New Roman" w:hAnsi="Times New Roman" w:cs="Times New Roman"/>
+          <w:lang w:val="en-US"/>
+        </w:rPr>
+        <w:t xml:space="preserve"> import Dense</w:t>
+      </w:r>
+    </w:p>
+    <w:p>
+      <w:pPr>
+        <w:contextualSpacing/>
+        <w:rPr>
+          <w:rFonts w:ascii="Times New Roman" w:eastAsia="Times New Roman" w:hAnsi="Times New Roman" w:cs="Times New Roman"/>
+          <w:lang w:val="en-US"/>
+        </w:rPr>
+      </w:pPr>
+      <w:r>
+        <w:rPr>
+          <w:rFonts w:ascii="Times New Roman" w:eastAsia="Times New Roman" w:hAnsi="Times New Roman" w:cs="Times New Roman"/>
+          <w:lang w:val="en-US"/>
+        </w:rPr>
+        <w:t xml:space="preserve">import pandas as </w:t>
+      </w:r>
+      <w:proofErr w:type="gramStart"/>
+      <w:r>
+        <w:rPr>
+          <w:rFonts w:ascii="Times New Roman" w:eastAsia="Times New Roman" w:hAnsi="Times New Roman" w:cs="Times New Roman"/>
+          <w:lang w:val="en-US"/>
+        </w:rPr>
+        <w:t>pd</w:t>
+      </w:r>
+      <w:proofErr w:type="gramEnd"/>
+    </w:p>
+    <w:p>
+      <w:pPr>
+        <w:contextualSpacing/>
+        <w:rPr>
+          <w:rFonts w:ascii="Times New Roman" w:eastAsia="Times New Roman" w:hAnsi="Times New Roman" w:cs="Times New Roman"/>
+          <w:lang w:val="en-US"/>
+        </w:rPr>
+      </w:pPr>
+    </w:p>
+    <w:p>
+      <w:pPr>
+        <w:contextualSpacing/>
+        <w:rPr>
+          <w:rFonts w:ascii="Times New Roman" w:eastAsia="Times New Roman" w:hAnsi="Times New Roman" w:cs="Times New Roman"/>
+          <w:lang w:val="en-US"/>
+        </w:rPr>
+      </w:pPr>
+      <w:r>
+        <w:rPr>
+          <w:rFonts w:ascii="Times New Roman" w:eastAsia="Times New Roman" w:hAnsi="Times New Roman" w:cs="Times New Roman"/>
+          <w:lang w:val="en-US"/>
+        </w:rPr>
+        <w:t>names = [</w:t>
+      </w:r>
+    </w:p>
+    <w:p>
+      <w:pPr>
+        <w:contextualSpacing/>
+        <w:rPr>
+          <w:rFonts w:ascii="Times New Roman" w:eastAsia="Times New Roman" w:hAnsi="Times New Roman" w:cs="Times New Roman"/>
+          <w:lang w:val="en-US"/>
+        </w:rPr>
+      </w:pPr>
+      <w:r>
+        <w:rPr>
+          <w:rFonts w:ascii="Times New Roman" w:eastAsia="Times New Roman" w:hAnsi="Times New Roman" w:cs="Times New Roman"/>
+          <w:lang w:val="en-US"/>
+        </w:rPr>
+        <w:t xml:space="preserve">    "No. of pregnancies",</w:t>
+      </w:r>
+    </w:p>
+    <w:p>
+      <w:pPr>
+        <w:contextualSpacing/>
+        <w:rPr>
+          <w:rFonts w:ascii="Times New Roman" w:eastAsia="Times New Roman" w:hAnsi="Times New Roman" w:cs="Times New Roman"/>
+          <w:lang w:val="en-US"/>
+        </w:rPr>
+      </w:pPr>
+      <w:r>
+        <w:rPr>
+          <w:rFonts w:ascii="Times New Roman" w:eastAsia="Times New Roman" w:hAnsi="Times New Roman" w:cs="Times New Roman"/>
+          <w:lang w:val="en-US"/>
+        </w:rPr>
+        <w:t xml:space="preserve">    "Glucose level",</w:t>
+      </w:r>
+    </w:p>
+    <w:p>
+      <w:pPr>
+        <w:contextualSpacing/>
+        <w:rPr>
+          <w:rFonts w:ascii="Times New Roman" w:eastAsia="Times New Roman" w:hAnsi="Times New Roman" w:cs="Times New Roman"/>
+          <w:lang w:val="en-US"/>
+        </w:rPr>
+      </w:pPr>
+      <w:r>
+        <w:rPr>
+          <w:rFonts w:ascii="Times New Roman" w:eastAsia="Times New Roman" w:hAnsi="Times New Roman" w:cs="Times New Roman"/>
+          <w:lang w:val="en-US"/>
+        </w:rPr>
+        <w:t xml:space="preserve">    "Blood Pressure",</w:t>
+      </w:r>
+    </w:p>
+    <w:p>
+      <w:pPr>
+        <w:contextualSpacing/>
+        <w:rPr>
+          <w:rFonts w:ascii="Times New Roman" w:eastAsia="Times New Roman" w:hAnsi="Times New Roman" w:cs="Times New Roman"/>
+          <w:lang w:val="en-US"/>
+        </w:rPr>
+      </w:pPr>
+      <w:r>
+        <w:rPr>
+          <w:rFonts w:ascii="Times New Roman" w:eastAsia="Times New Roman" w:hAnsi="Times New Roman" w:cs="Times New Roman"/>
+          <w:lang w:val="en-US"/>
+        </w:rPr>
+        <w:t xml:space="preserve">    "</w:t>
+      </w:r>
+      <w:proofErr w:type="gramStart"/>
+      <w:r>
+        <w:rPr>
+          <w:rFonts w:ascii="Times New Roman" w:eastAsia="Times New Roman" w:hAnsi="Times New Roman" w:cs="Times New Roman"/>
+          <w:lang w:val="en-US"/>
+        </w:rPr>
+        <w:t>skin</w:t>
+      </w:r>
+      <w:proofErr w:type="gramEnd"/>
+      <w:r>
+        <w:rPr>
+          <w:rFonts w:ascii="Times New Roman" w:eastAsia="Times New Roman" w:hAnsi="Times New Roman" w:cs="Times New Roman"/>
+          <w:lang w:val="en-US"/>
+        </w:rPr>
+        <w:t xml:space="preserve"> thickness",</w:t>
+      </w:r>
+    </w:p>
+    <w:p>
+      <w:pPr>
+        <w:contextualSpacing/>
+        <w:rPr>
+          <w:rFonts w:ascii="Times New Roman" w:eastAsia="Times New Roman" w:hAnsi="Times New Roman" w:cs="Times New Roman"/>
+          <w:lang w:val="en-US"/>
+        </w:rPr>
+      </w:pPr>
+      <w:r>
+        <w:rPr>
+          <w:rFonts w:ascii="Times New Roman" w:eastAsia="Times New Roman" w:hAnsi="Times New Roman" w:cs="Times New Roman"/>
+          <w:lang w:val="en-US"/>
+        </w:rPr>
+        <w:t xml:space="preserve">    "Insulin",</w:t>
+      </w:r>
+    </w:p>
+    <w:p>
+      <w:pPr>
+        <w:contextualSpacing/>
+        <w:rPr>
+          <w:rFonts w:ascii="Times New Roman" w:eastAsia="Times New Roman" w:hAnsi="Times New Roman" w:cs="Times New Roman"/>
+          <w:lang w:val="en-US"/>
+        </w:rPr>
+      </w:pPr>
+      <w:r>
+        <w:rPr>
+          <w:rFonts w:ascii="Times New Roman" w:eastAsia="Times New Roman" w:hAnsi="Times New Roman" w:cs="Times New Roman"/>
+          <w:lang w:val="en-US"/>
+        </w:rPr>
+        <w:t xml:space="preserve">    "BMI",</w:t>
+      </w:r>
+    </w:p>
+    <w:p>
+      <w:pPr>
+        <w:contextualSpacing/>
+        <w:rPr>
+          <w:rFonts w:ascii="Times New Roman" w:eastAsia="Times New Roman" w:hAnsi="Times New Roman" w:cs="Times New Roman"/>
+          <w:lang w:val="en-US"/>
+        </w:rPr>
+      </w:pPr>
+      <w:r>
+        <w:rPr>
+          <w:rFonts w:ascii="Times New Roman" w:eastAsia="Times New Roman" w:hAnsi="Times New Roman" w:cs="Times New Roman"/>
+          <w:lang w:val="en-US"/>
+        </w:rPr>
+        <w:t xml:space="preserve">    "Diabetes pedigree",</w:t>
+      </w:r>
+    </w:p>
+    <w:p>
+      <w:pPr>
+        <w:contextualSpacing/>
+        <w:rPr>
+          <w:rFonts w:ascii="Times New Roman" w:eastAsia="Times New Roman" w:hAnsi="Times New Roman" w:cs="Times New Roman"/>
+          <w:lang w:val="en-US"/>
+        </w:rPr>
+      </w:pPr>
+      <w:r>
+        <w:rPr>
+          <w:rFonts w:ascii="Times New Roman" w:eastAsia="Times New Roman" w:hAnsi="Times New Roman" w:cs="Times New Roman"/>
+          <w:lang w:val="en-US"/>
+        </w:rPr>
+        <w:t xml:space="preserve">    "Age",</w:t>
+      </w:r>
+    </w:p>
+    <w:p>
+      <w:pPr>
+        <w:contextualSpacing/>
+        <w:rPr>
+          <w:rFonts w:ascii="Times New Roman" w:eastAsia="Times New Roman" w:hAnsi="Times New Roman" w:cs="Times New Roman"/>
+          <w:lang w:val="en-US"/>
+        </w:rPr>
+      </w:pPr>
+      <w:r>
+        <w:rPr>
+          <w:rFonts w:ascii="Times New Roman" w:eastAsia="Times New Roman" w:hAnsi="Times New Roman" w:cs="Times New Roman"/>
+          <w:lang w:val="en-US"/>
+        </w:rPr>
+        <w:t xml:space="preserve">    "Class",</w:t>
+      </w:r>
+    </w:p>
+    <w:p>
+      <w:pPr>
+        <w:contextualSpacing/>
+        <w:rPr>
+          <w:rFonts w:ascii="Times New Roman" w:eastAsia="Times New Roman" w:hAnsi="Times New Roman" w:cs="Times New Roman"/>
+          <w:lang w:val="en-US"/>
+        </w:rPr>
+      </w:pPr>
+      <w:r>
+        <w:rPr>
+          <w:rFonts w:ascii="Times New Roman" w:eastAsia="Times New Roman" w:hAnsi="Times New Roman" w:cs="Times New Roman"/>
+          <w:lang w:val="en-US"/>
+        </w:rPr>
+        <w:t>]</w:t>
+      </w:r>
+    </w:p>
+    <w:p>
+      <w:pPr>
+        <w:contextualSpacing/>
+        <w:rPr>
+          <w:rFonts w:ascii="Times New Roman" w:eastAsia="Times New Roman" w:hAnsi="Times New Roman" w:cs="Times New Roman"/>
+          <w:lang w:val="en-US"/>
+        </w:rPr>
+      </w:pPr>
+    </w:p>
+    <w:p>
+      <w:pPr>
+        <w:contextualSpacing/>
+        <w:rPr>
+          <w:rFonts w:ascii="Times New Roman" w:eastAsia="Times New Roman" w:hAnsi="Times New Roman" w:cs="Times New Roman"/>
+          <w:lang w:val="en-US"/>
+        </w:rPr>
+      </w:pPr>
+      <w:r>
+        <w:rPr>
+          <w:rFonts w:ascii="Times New Roman" w:eastAsia="Times New Roman" w:hAnsi="Times New Roman" w:cs="Times New Roman"/>
+          <w:lang w:val="en-US"/>
+        </w:rPr>
+        <w:t>#csv file with no column names expected</w:t>
+      </w:r>
+    </w:p>
+    <w:p>
+      <w:pPr>
+        <w:contextualSpacing/>
+        <w:rPr>
+          <w:rFonts w:ascii="Times New Roman" w:eastAsia="Times New Roman" w:hAnsi="Times New Roman" w:cs="Times New Roman"/>
+          <w:lang w:val="en-US"/>
+        </w:rPr>
+      </w:pPr>
+      <w:proofErr w:type="spellStart"/>
+      <w:r>
+        <w:rPr>
+          <w:rFonts w:ascii="Times New Roman" w:eastAsia="Times New Roman" w:hAnsi="Times New Roman" w:cs="Times New Roman"/>
+          <w:lang w:val="en-US"/>
+        </w:rPr>
+        <w:t>df</w:t>
+      </w:r>
+      <w:proofErr w:type="spellEnd"/>
+      <w:r>
+        <w:rPr>
+          <w:rFonts w:ascii="Times New Roman" w:eastAsia="Times New Roman" w:hAnsi="Times New Roman" w:cs="Times New Roman"/>
+          <w:lang w:val="en-US"/>
+        </w:rPr>
+        <w:t xml:space="preserve"> = </w:t>
+      </w:r>
+      <w:proofErr w:type="spellStart"/>
+      <w:proofErr w:type="gramStart"/>
+      <w:r>
+        <w:rPr>
+          <w:rFonts w:ascii="Times New Roman" w:eastAsia="Times New Roman" w:hAnsi="Times New Roman" w:cs="Times New Roman"/>
+          <w:lang w:val="en-US"/>
+        </w:rPr>
+        <w:t>pd.read</w:t>
+      </w:r>
+      <w:proofErr w:type="gramEnd"/>
+      <w:r>
+        <w:rPr>
+          <w:rFonts w:ascii="Times New Roman" w:eastAsia="Times New Roman" w:hAnsi="Times New Roman" w:cs="Times New Roman"/>
+          <w:lang w:val="en-US"/>
+        </w:rPr>
+        <w:t>_csv</w:t>
+      </w:r>
+      <w:proofErr w:type="spellEnd"/>
+      <w:r>
+        <w:rPr>
+          <w:rFonts w:ascii="Times New Roman" w:eastAsia="Times New Roman" w:hAnsi="Times New Roman" w:cs="Times New Roman"/>
+          <w:lang w:val="en-US"/>
+        </w:rPr>
+        <w:t xml:space="preserve">("/content/pima-indians-diabetes.data.csv", names=names) </w:t>
+      </w:r>
+    </w:p>
+    <w:p>
+      <w:pPr>
+        <w:contextualSpacing/>
+        <w:rPr>
+          <w:rFonts w:ascii="Times New Roman" w:eastAsia="Times New Roman" w:hAnsi="Times New Roman" w:cs="Times New Roman"/>
+          <w:lang w:val="en-US"/>
+        </w:rPr>
+      </w:pPr>
+      <w:proofErr w:type="spellStart"/>
+      <w:proofErr w:type="gramStart"/>
+      <w:r>
+        <w:rPr>
+          <w:rFonts w:ascii="Times New Roman" w:eastAsia="Times New Roman" w:hAnsi="Times New Roman" w:cs="Times New Roman"/>
+          <w:lang w:val="en-US"/>
+        </w:rPr>
+        <w:t>df.head</w:t>
+      </w:r>
+      <w:proofErr w:type="spellEnd"/>
+      <w:proofErr w:type="gramEnd"/>
+      <w:r>
+        <w:rPr>
+          <w:rFonts w:ascii="Times New Roman" w:eastAsia="Times New Roman" w:hAnsi="Times New Roman" w:cs="Times New Roman"/>
+          <w:lang w:val="en-US"/>
+        </w:rPr>
+        <w:t>(3)</w:t>
+      </w:r>
+    </w:p>
+    <w:p>
+      <w:pPr>
+        <w:contextualSpacing/>
+        <w:rPr>
+          <w:rFonts w:ascii="Times New Roman" w:eastAsia="Times New Roman" w:hAnsi="Times New Roman" w:cs="Times New Roman"/>
+          <w:lang w:val="en-US"/>
+        </w:rPr>
+      </w:pPr>
+      <w:proofErr w:type="spellStart"/>
+      <w:r>
+        <w:rPr>
+          <w:rFonts w:ascii="Times New Roman" w:eastAsia="Times New Roman" w:hAnsi="Times New Roman" w:cs="Times New Roman"/>
+          <w:lang w:val="en-US"/>
+        </w:rPr>
+        <w:t>binaryc</w:t>
+      </w:r>
+      <w:proofErr w:type="spellEnd"/>
+      <w:r>
+        <w:rPr>
+          <w:rFonts w:ascii="Times New Roman" w:eastAsia="Times New Roman" w:hAnsi="Times New Roman" w:cs="Times New Roman"/>
+          <w:lang w:val="en-US"/>
+        </w:rPr>
+        <w:t xml:space="preserve"> = </w:t>
+      </w:r>
+      <w:proofErr w:type="gramStart"/>
+      <w:r>
+        <w:rPr>
+          <w:rFonts w:ascii="Times New Roman" w:eastAsia="Times New Roman" w:hAnsi="Times New Roman" w:cs="Times New Roman"/>
+          <w:lang w:val="en-US"/>
+        </w:rPr>
+        <w:t>Sequential(</w:t>
+      </w:r>
+      <w:proofErr w:type="gramEnd"/>
+      <w:r>
+        <w:rPr>
+          <w:rFonts w:ascii="Times New Roman" w:eastAsia="Times New Roman" w:hAnsi="Times New Roman" w:cs="Times New Roman"/>
+          <w:lang w:val="en-US"/>
+        </w:rPr>
+        <w:t>)</w:t>
+      </w:r>
+    </w:p>
+    <w:p>
+      <w:pPr>
+        <w:contextualSpacing/>
+        <w:rPr>
+          <w:rFonts w:ascii="Times New Roman" w:eastAsia="Times New Roman" w:hAnsi="Times New Roman" w:cs="Times New Roman"/>
+          <w:lang w:val="en-US"/>
+        </w:rPr>
+      </w:pPr>
+    </w:p>
+    <w:p>
+      <w:pPr>
+        <w:contextualSpacing/>
+        <w:rPr>
+          <w:rFonts w:ascii="Times New Roman" w:eastAsia="Times New Roman" w:hAnsi="Times New Roman" w:cs="Times New Roman"/>
+          <w:lang w:val="en-US"/>
+        </w:rPr>
+      </w:pPr>
+      <w:r>
+        <w:rPr>
+          <w:rFonts w:ascii="Times New Roman" w:eastAsia="Times New Roman" w:hAnsi="Times New Roman" w:cs="Times New Roman"/>
+          <w:lang w:val="en-US"/>
+        </w:rPr>
+        <w:t xml:space="preserve">from </w:t>
+      </w:r>
+      <w:proofErr w:type="spellStart"/>
+      <w:r>
+        <w:rPr>
+          <w:rFonts w:ascii="Times New Roman" w:eastAsia="Times New Roman" w:hAnsi="Times New Roman" w:cs="Times New Roman"/>
+          <w:lang w:val="en-US"/>
+        </w:rPr>
+        <w:t>tensorflow.tools.docs.doc_controls</w:t>
+      </w:r>
+      <w:proofErr w:type="spellEnd"/>
+      <w:r>
+        <w:rPr>
+          <w:rFonts w:ascii="Times New Roman" w:eastAsia="Times New Roman" w:hAnsi="Times New Roman" w:cs="Times New Roman"/>
+          <w:lang w:val="en-US"/>
+        </w:rPr>
+        <w:t xml:space="preserve"> import </w:t>
+      </w:r>
+      <w:proofErr w:type="spellStart"/>
+      <w:r>
+        <w:rPr>
+          <w:rFonts w:ascii="Times New Roman" w:eastAsia="Times New Roman" w:hAnsi="Times New Roman" w:cs="Times New Roman"/>
+          <w:lang w:val="en-US"/>
+        </w:rPr>
+        <w:t>doc_in_current_and_subclasses</w:t>
+      </w:r>
+      <w:proofErr w:type="spellEnd"/>
+    </w:p>
+    <w:p>
+      <w:pPr>
+        <w:contextualSpacing/>
+        <w:rPr>
+          <w:rFonts w:ascii="Times New Roman" w:eastAsia="Times New Roman" w:hAnsi="Times New Roman" w:cs="Times New Roman"/>
+          <w:lang w:val="en-US"/>
+        </w:rPr>
+      </w:pPr>
+    </w:p>
+    <w:p>
+      <w:pPr>
+        <w:contextualSpacing/>
+        <w:rPr>
+          <w:rFonts w:ascii="Times New Roman" w:eastAsia="Times New Roman" w:hAnsi="Times New Roman" w:cs="Times New Roman"/>
+          <w:lang w:val="en-US"/>
+        </w:rPr>
+      </w:pPr>
+      <w:proofErr w:type="spellStart"/>
+      <w:proofErr w:type="gramStart"/>
+      <w:r>
+        <w:rPr>
+          <w:rFonts w:ascii="Times New Roman" w:eastAsia="Times New Roman" w:hAnsi="Times New Roman" w:cs="Times New Roman"/>
+          <w:lang w:val="en-US"/>
+        </w:rPr>
+        <w:t>binaryc.add</w:t>
+      </w:r>
+      <w:proofErr w:type="spellEnd"/>
+      <w:r>
+        <w:rPr>
+          <w:rFonts w:ascii="Times New Roman" w:eastAsia="Times New Roman" w:hAnsi="Times New Roman" w:cs="Times New Roman"/>
+          <w:lang w:val="en-US"/>
+        </w:rPr>
+        <w:t>(</w:t>
+      </w:r>
+      <w:proofErr w:type="gramEnd"/>
+      <w:r>
+        <w:rPr>
+          <w:rFonts w:ascii="Times New Roman" w:eastAsia="Times New Roman" w:hAnsi="Times New Roman" w:cs="Times New Roman"/>
+          <w:lang w:val="en-US"/>
+        </w:rPr>
+        <w:t>Dense(units=10, activation="</w:t>
+      </w:r>
+      <w:proofErr w:type="spellStart"/>
+      <w:r>
+        <w:rPr>
+          <w:rFonts w:ascii="Times New Roman" w:eastAsia="Times New Roman" w:hAnsi="Times New Roman" w:cs="Times New Roman"/>
+          <w:lang w:val="en-US"/>
+        </w:rPr>
+        <w:t>relu</w:t>
+      </w:r>
+      <w:proofErr w:type="spellEnd"/>
+      <w:r>
+        <w:rPr>
+          <w:rFonts w:ascii="Times New Roman" w:eastAsia="Times New Roman" w:hAnsi="Times New Roman" w:cs="Times New Roman"/>
+          <w:lang w:val="en-US"/>
+        </w:rPr>
+        <w:t xml:space="preserve">", </w:t>
+      </w:r>
+      <w:proofErr w:type="spellStart"/>
+      <w:r>
+        <w:rPr>
+          <w:rFonts w:ascii="Times New Roman" w:eastAsia="Times New Roman" w:hAnsi="Times New Roman" w:cs="Times New Roman"/>
+          <w:lang w:val="en-US"/>
+        </w:rPr>
+        <w:t>input_dim</w:t>
+      </w:r>
+      <w:proofErr w:type="spellEnd"/>
+      <w:r>
+        <w:rPr>
+          <w:rFonts w:ascii="Times New Roman" w:eastAsia="Times New Roman" w:hAnsi="Times New Roman" w:cs="Times New Roman"/>
+          <w:lang w:val="en-US"/>
+        </w:rPr>
+        <w:t>=8))</w:t>
+      </w:r>
+    </w:p>
+    <w:p>
+      <w:pPr>
+        <w:contextualSpacing/>
+        <w:rPr>
+          <w:rFonts w:ascii="Times New Roman" w:eastAsia="Times New Roman" w:hAnsi="Times New Roman" w:cs="Times New Roman"/>
+          <w:lang w:val="en-US"/>
+        </w:rPr>
+      </w:pPr>
+      <w:proofErr w:type="spellStart"/>
+      <w:proofErr w:type="gramStart"/>
+      <w:r>
+        <w:rPr>
+          <w:rFonts w:ascii="Times New Roman" w:eastAsia="Times New Roman" w:hAnsi="Times New Roman" w:cs="Times New Roman"/>
+          <w:lang w:val="en-US"/>
+        </w:rPr>
+        <w:t>binaryc.add</w:t>
+      </w:r>
+      <w:proofErr w:type="spellEnd"/>
+      <w:r>
+        <w:rPr>
+          <w:rFonts w:ascii="Times New Roman" w:eastAsia="Times New Roman" w:hAnsi="Times New Roman" w:cs="Times New Roman"/>
+          <w:lang w:val="en-US"/>
+        </w:rPr>
+        <w:t>(</w:t>
+      </w:r>
+      <w:proofErr w:type="gramEnd"/>
+      <w:r>
+        <w:rPr>
+          <w:rFonts w:ascii="Times New Roman" w:eastAsia="Times New Roman" w:hAnsi="Times New Roman" w:cs="Times New Roman"/>
+          <w:lang w:val="en-US"/>
+        </w:rPr>
+        <w:t>Dense(units=8, activation="</w:t>
+      </w:r>
+      <w:proofErr w:type="spellStart"/>
+      <w:r>
+        <w:rPr>
+          <w:rFonts w:ascii="Times New Roman" w:eastAsia="Times New Roman" w:hAnsi="Times New Roman" w:cs="Times New Roman"/>
+          <w:lang w:val="en-US"/>
+        </w:rPr>
+        <w:t>relu</w:t>
+      </w:r>
+      <w:proofErr w:type="spellEnd"/>
+      <w:r>
+        <w:rPr>
+          <w:rFonts w:ascii="Times New Roman" w:eastAsia="Times New Roman" w:hAnsi="Times New Roman" w:cs="Times New Roman"/>
+          <w:lang w:val="en-US"/>
+        </w:rPr>
+        <w:t>"))</w:t>
+      </w:r>
+    </w:p>
+    <w:p>
+      <w:pPr>
+        <w:contextualSpacing/>
+        <w:rPr>
+          <w:rFonts w:ascii="Times New Roman" w:eastAsia="Times New Roman" w:hAnsi="Times New Roman" w:cs="Times New Roman"/>
+          <w:lang w:val="en-US"/>
+        </w:rPr>
+      </w:pPr>
+      <w:proofErr w:type="spellStart"/>
+      <w:proofErr w:type="gramStart"/>
+      <w:r>
+        <w:rPr>
+          <w:rFonts w:ascii="Times New Roman" w:eastAsia="Times New Roman" w:hAnsi="Times New Roman" w:cs="Times New Roman"/>
+          <w:lang w:val="en-US"/>
+        </w:rPr>
+        <w:t>binaryc.add</w:t>
+      </w:r>
+      <w:proofErr w:type="spellEnd"/>
+      <w:r>
+        <w:rPr>
+          <w:rFonts w:ascii="Times New Roman" w:eastAsia="Times New Roman" w:hAnsi="Times New Roman" w:cs="Times New Roman"/>
+          <w:lang w:val="en-US"/>
+        </w:rPr>
+        <w:t>(</w:t>
+      </w:r>
+      <w:proofErr w:type="gramEnd"/>
+      <w:r>
+        <w:rPr>
+          <w:rFonts w:ascii="Times New Roman" w:eastAsia="Times New Roman" w:hAnsi="Times New Roman" w:cs="Times New Roman"/>
+          <w:lang w:val="en-US"/>
+        </w:rPr>
+        <w:t>Dense(units=1, activation="sigmoid"))</w:t>
+      </w:r>
+    </w:p>
+    <w:p>
+      <w:pPr>
+        <w:contextualSpacing/>
+        <w:rPr>
+          <w:rFonts w:ascii="Times New Roman" w:eastAsia="Times New Roman" w:hAnsi="Times New Roman" w:cs="Times New Roman"/>
+          <w:lang w:val="en-US"/>
+        </w:rPr>
+      </w:pPr>
+      <w:proofErr w:type="spellStart"/>
+      <w:proofErr w:type="gramStart"/>
+      <w:r>
+        <w:rPr>
+          <w:rFonts w:ascii="Times New Roman" w:eastAsia="Times New Roman" w:hAnsi="Times New Roman" w:cs="Times New Roman"/>
+          <w:lang w:val="en-US"/>
+        </w:rPr>
+        <w:t>binaryc.compile</w:t>
+      </w:r>
+      <w:proofErr w:type="spellEnd"/>
+      <w:proofErr w:type="gramEnd"/>
+      <w:r>
+        <w:rPr>
+          <w:rFonts w:ascii="Times New Roman" w:eastAsia="Times New Roman" w:hAnsi="Times New Roman" w:cs="Times New Roman"/>
+          <w:lang w:val="en-US"/>
+        </w:rPr>
+        <w:t>(loss="</w:t>
+      </w:r>
+      <w:proofErr w:type="spellStart"/>
+      <w:r>
+        <w:rPr>
+          <w:rFonts w:ascii="Times New Roman" w:eastAsia="Times New Roman" w:hAnsi="Times New Roman" w:cs="Times New Roman"/>
+          <w:lang w:val="en-US"/>
+        </w:rPr>
+        <w:t>binary_crossentropy</w:t>
+      </w:r>
+      <w:proofErr w:type="spellEnd"/>
+      <w:r>
+        <w:rPr>
+          <w:rFonts w:ascii="Times New Roman" w:eastAsia="Times New Roman" w:hAnsi="Times New Roman" w:cs="Times New Roman"/>
+          <w:lang w:val="en-US"/>
+        </w:rPr>
+        <w:t>", optimizer="</w:t>
+      </w:r>
+      <w:proofErr w:type="spellStart"/>
+      <w:r>
+        <w:rPr>
+          <w:rFonts w:ascii="Times New Roman" w:eastAsia="Times New Roman" w:hAnsi="Times New Roman" w:cs="Times New Roman"/>
+          <w:lang w:val="en-US"/>
+        </w:rPr>
+        <w:t>adam</w:t>
+      </w:r>
+      <w:proofErr w:type="spellEnd"/>
+      <w:r>
+        <w:rPr>
+          <w:rFonts w:ascii="Times New Roman" w:eastAsia="Times New Roman" w:hAnsi="Times New Roman" w:cs="Times New Roman"/>
+          <w:lang w:val="en-US"/>
+        </w:rPr>
+        <w:t>", metrics="accuracy")</w:t>
+      </w:r>
+    </w:p>
+    <w:p>
+      <w:pPr>
+        <w:contextualSpacing/>
+        <w:rPr>
+          <w:rFonts w:ascii="Times New Roman" w:eastAsia="Times New Roman" w:hAnsi="Times New Roman" w:cs="Times New Roman"/>
+          <w:lang w:val="en-US"/>
+        </w:rPr>
+      </w:pPr>
+      <w:r>
+        <w:rPr>
+          <w:rFonts w:ascii="Times New Roman" w:eastAsia="Times New Roman" w:hAnsi="Times New Roman" w:cs="Times New Roman"/>
+          <w:lang w:val="en-US"/>
+        </w:rPr>
+        <w:t xml:space="preserve">X = </w:t>
+      </w:r>
+      <w:proofErr w:type="spellStart"/>
+      <w:proofErr w:type="gramStart"/>
+      <w:r>
+        <w:rPr>
+          <w:rFonts w:ascii="Times New Roman" w:eastAsia="Times New Roman" w:hAnsi="Times New Roman" w:cs="Times New Roman"/>
+          <w:lang w:val="en-US"/>
+        </w:rPr>
+        <w:t>df.iloc</w:t>
+      </w:r>
+      <w:proofErr w:type="spellEnd"/>
+      <w:proofErr w:type="gramEnd"/>
+      <w:r>
+        <w:rPr>
+          <w:rFonts w:ascii="Times New Roman" w:eastAsia="Times New Roman" w:hAnsi="Times New Roman" w:cs="Times New Roman"/>
+          <w:lang w:val="en-US"/>
+        </w:rPr>
+        <w:t>[:, :-1]</w:t>
+      </w:r>
+    </w:p>
+    <w:p>
+      <w:pPr>
+        <w:contextualSpacing/>
+        <w:rPr>
+          <w:rFonts w:ascii="Times New Roman" w:eastAsia="Times New Roman" w:hAnsi="Times New Roman" w:cs="Times New Roman"/>
+          <w:lang w:val="en-US"/>
+        </w:rPr>
+      </w:pPr>
+      <w:r>
+        <w:rPr>
+          <w:rFonts w:ascii="Times New Roman" w:eastAsia="Times New Roman" w:hAnsi="Times New Roman" w:cs="Times New Roman"/>
+          <w:lang w:val="en-US"/>
+        </w:rPr>
+        <w:t xml:space="preserve">y = </w:t>
+      </w:r>
+      <w:proofErr w:type="spellStart"/>
+      <w:proofErr w:type="gramStart"/>
+      <w:r>
+        <w:rPr>
+          <w:rFonts w:ascii="Times New Roman" w:eastAsia="Times New Roman" w:hAnsi="Times New Roman" w:cs="Times New Roman"/>
+          <w:lang w:val="en-US"/>
+        </w:rPr>
+        <w:t>df.iloc</w:t>
+      </w:r>
+      <w:proofErr w:type="spellEnd"/>
+      <w:proofErr w:type="gramEnd"/>
+      <w:r>
+        <w:rPr>
+          <w:rFonts w:ascii="Times New Roman" w:eastAsia="Times New Roman" w:hAnsi="Times New Roman" w:cs="Times New Roman"/>
+          <w:lang w:val="en-US"/>
+        </w:rPr>
+        <w:t>[:, -1]</w:t>
+      </w:r>
+    </w:p>
+    <w:p>
+      <w:pPr>
+        <w:contextualSpacing/>
+        <w:rPr>
+          <w:rFonts w:ascii="Times New Roman" w:eastAsia="Times New Roman" w:hAnsi="Times New Roman" w:cs="Times New Roman"/>
+          <w:lang w:val="en-US"/>
+        </w:rPr>
+      </w:pPr>
+    </w:p>
+    <w:p>
+      <w:pPr>
+        <w:contextualSpacing/>
+        <w:rPr>
+          <w:rFonts w:ascii="Times New Roman" w:eastAsia="Times New Roman" w:hAnsi="Times New Roman" w:cs="Times New Roman"/>
+          <w:lang w:val="en-US"/>
+        </w:rPr>
+      </w:pPr>
+      <w:r>
+        <w:rPr>
+          <w:rFonts w:ascii="Times New Roman" w:eastAsia="Times New Roman" w:hAnsi="Times New Roman" w:cs="Times New Roman"/>
+          <w:lang w:val="en-US"/>
+        </w:rPr>
+        <w:t xml:space="preserve">from </w:t>
+      </w:r>
+      <w:proofErr w:type="spellStart"/>
+      <w:proofErr w:type="gramStart"/>
+      <w:r>
+        <w:rPr>
+          <w:rFonts w:ascii="Times New Roman" w:eastAsia="Times New Roman" w:hAnsi="Times New Roman" w:cs="Times New Roman"/>
+          <w:lang w:val="en-US"/>
+        </w:rPr>
+        <w:t>sklearn.model</w:t>
+      </w:r>
+      <w:proofErr w:type="gramEnd"/>
+      <w:r>
+        <w:rPr>
+          <w:rFonts w:ascii="Times New Roman" w:eastAsia="Times New Roman" w:hAnsi="Times New Roman" w:cs="Times New Roman"/>
+          <w:lang w:val="en-US"/>
+        </w:rPr>
+        <w:t>_selection</w:t>
+      </w:r>
+      <w:proofErr w:type="spellEnd"/>
+      <w:r>
+        <w:rPr>
+          <w:rFonts w:ascii="Times New Roman" w:eastAsia="Times New Roman" w:hAnsi="Times New Roman" w:cs="Times New Roman"/>
+          <w:lang w:val="en-US"/>
+        </w:rPr>
+        <w:t xml:space="preserve"> import </w:t>
+      </w:r>
+      <w:proofErr w:type="spellStart"/>
+      <w:r>
+        <w:rPr>
+          <w:rFonts w:ascii="Times New Roman" w:eastAsia="Times New Roman" w:hAnsi="Times New Roman" w:cs="Times New Roman"/>
+          <w:lang w:val="en-US"/>
+        </w:rPr>
+        <w:t>train_test_split</w:t>
+      </w:r>
+      <w:proofErr w:type="spellEnd"/>
+    </w:p>
+    <w:p>
+      <w:pPr>
+        <w:contextualSpacing/>
+        <w:rPr>
+          <w:rFonts w:ascii="Times New Roman" w:eastAsia="Times New Roman" w:hAnsi="Times New Roman" w:cs="Times New Roman"/>
+          <w:lang w:val="en-US"/>
+        </w:rPr>
+      </w:pPr>
+    </w:p>
+    <w:p>
+      <w:pPr>
+        <w:contextualSpacing/>
+        <w:rPr>
+          <w:rFonts w:ascii="Times New Roman" w:eastAsia="Times New Roman" w:hAnsi="Times New Roman" w:cs="Times New Roman"/>
+          <w:lang w:val="en-US"/>
+        </w:rPr>
+      </w:pPr>
+      <w:proofErr w:type="spellStart"/>
+      <w:r>
+        <w:rPr>
+          <w:rFonts w:ascii="Times New Roman" w:eastAsia="Times New Roman" w:hAnsi="Times New Roman" w:cs="Times New Roman"/>
+          <w:lang w:val="en-US"/>
+        </w:rPr>
+        <w:t>xtrain</w:t>
+      </w:r>
+      <w:proofErr w:type="spellEnd"/>
+      <w:r>
+        <w:rPr>
+          <w:rFonts w:ascii="Times New Roman" w:eastAsia="Times New Roman" w:hAnsi="Times New Roman" w:cs="Times New Roman"/>
+          <w:lang w:val="en-US"/>
+        </w:rPr>
+        <w:t xml:space="preserve">, </w:t>
+      </w:r>
+      <w:proofErr w:type="spellStart"/>
+      <w:r>
+        <w:rPr>
+          <w:rFonts w:ascii="Times New Roman" w:eastAsia="Times New Roman" w:hAnsi="Times New Roman" w:cs="Times New Roman"/>
+          <w:lang w:val="en-US"/>
+        </w:rPr>
+        <w:t>xtest</w:t>
+      </w:r>
+      <w:proofErr w:type="spellEnd"/>
+      <w:r>
+        <w:rPr>
+          <w:rFonts w:ascii="Times New Roman" w:eastAsia="Times New Roman" w:hAnsi="Times New Roman" w:cs="Times New Roman"/>
+          <w:lang w:val="en-US"/>
+        </w:rPr>
+        <w:t xml:space="preserve">, </w:t>
+      </w:r>
+      <w:proofErr w:type="spellStart"/>
+      <w:r>
+        <w:rPr>
+          <w:rFonts w:ascii="Times New Roman" w:eastAsia="Times New Roman" w:hAnsi="Times New Roman" w:cs="Times New Roman"/>
+          <w:lang w:val="en-US"/>
+        </w:rPr>
+        <w:t>ytrain</w:t>
+      </w:r>
+      <w:proofErr w:type="spellEnd"/>
+      <w:r>
+        <w:rPr>
+          <w:rFonts w:ascii="Times New Roman" w:eastAsia="Times New Roman" w:hAnsi="Times New Roman" w:cs="Times New Roman"/>
+          <w:lang w:val="en-US"/>
+        </w:rPr>
+        <w:t xml:space="preserve">, </w:t>
+      </w:r>
+      <w:proofErr w:type="spellStart"/>
+      <w:r>
+        <w:rPr>
+          <w:rFonts w:ascii="Times New Roman" w:eastAsia="Times New Roman" w:hAnsi="Times New Roman" w:cs="Times New Roman"/>
+          <w:lang w:val="en-US"/>
+        </w:rPr>
+        <w:t>ytest</w:t>
+      </w:r>
+      <w:proofErr w:type="spellEnd"/>
+      <w:r>
+        <w:rPr>
+          <w:rFonts w:ascii="Times New Roman" w:eastAsia="Times New Roman" w:hAnsi="Times New Roman" w:cs="Times New Roman"/>
+          <w:lang w:val="en-US"/>
+        </w:rPr>
+        <w:t xml:space="preserve"> = </w:t>
+      </w:r>
+      <w:proofErr w:type="spellStart"/>
+      <w:r>
+        <w:rPr>
+          <w:rFonts w:ascii="Times New Roman" w:eastAsia="Times New Roman" w:hAnsi="Times New Roman" w:cs="Times New Roman"/>
+          <w:lang w:val="en-US"/>
+        </w:rPr>
+        <w:t>train_test_</w:t>
+      </w:r>
+      <w:proofErr w:type="gramStart"/>
+      <w:r>
+        <w:rPr>
+          <w:rFonts w:ascii="Times New Roman" w:eastAsia="Times New Roman" w:hAnsi="Times New Roman" w:cs="Times New Roman"/>
+          <w:lang w:val="en-US"/>
+        </w:rPr>
+        <w:t>split</w:t>
+      </w:r>
+      <w:proofErr w:type="spellEnd"/>
+      <w:r>
+        <w:rPr>
+          <w:rFonts w:ascii="Times New Roman" w:eastAsia="Times New Roman" w:hAnsi="Times New Roman" w:cs="Times New Roman"/>
+          <w:lang w:val="en-US"/>
+        </w:rPr>
+        <w:t>(</w:t>
+      </w:r>
+      <w:proofErr w:type="gramEnd"/>
+      <w:r>
+        <w:rPr>
+          <w:rFonts w:ascii="Times New Roman" w:eastAsia="Times New Roman" w:hAnsi="Times New Roman" w:cs="Times New Roman"/>
+          <w:lang w:val="en-US"/>
+        </w:rPr>
+        <w:t xml:space="preserve">X, y, </w:t>
+      </w:r>
+      <w:proofErr w:type="spellStart"/>
+      <w:r>
+        <w:rPr>
+          <w:rFonts w:ascii="Times New Roman" w:eastAsia="Times New Roman" w:hAnsi="Times New Roman" w:cs="Times New Roman"/>
+          <w:lang w:val="en-US"/>
+        </w:rPr>
+        <w:t>test_size</w:t>
+      </w:r>
+      <w:proofErr w:type="spellEnd"/>
+      <w:r>
+        <w:rPr>
+          <w:rFonts w:ascii="Times New Roman" w:eastAsia="Times New Roman" w:hAnsi="Times New Roman" w:cs="Times New Roman"/>
+          <w:lang w:val="en-US"/>
+        </w:rPr>
+        <w:t xml:space="preserve">=0.25, </w:t>
+      </w:r>
+      <w:proofErr w:type="spellStart"/>
+      <w:r>
+        <w:rPr>
+          <w:rFonts w:ascii="Times New Roman" w:eastAsia="Times New Roman" w:hAnsi="Times New Roman" w:cs="Times New Roman"/>
+          <w:lang w:val="en-US"/>
+        </w:rPr>
+        <w:t>random_state</w:t>
+      </w:r>
+      <w:proofErr w:type="spellEnd"/>
+      <w:r>
+        <w:rPr>
+          <w:rFonts w:ascii="Times New Roman" w:eastAsia="Times New Roman" w:hAnsi="Times New Roman" w:cs="Times New Roman"/>
+          <w:lang w:val="en-US"/>
+        </w:rPr>
+        <w:t>=1)</w:t>
+      </w:r>
+    </w:p>
+    <w:p>
+      <w:pPr>
+        <w:contextualSpacing/>
+        <w:rPr>
+          <w:rFonts w:ascii="Times New Roman" w:eastAsia="Times New Roman" w:hAnsi="Times New Roman" w:cs="Times New Roman"/>
+          <w:lang w:val="en-US"/>
+        </w:rPr>
+      </w:pPr>
+      <w:proofErr w:type="spellStart"/>
+      <w:proofErr w:type="gramStart"/>
+      <w:r>
+        <w:rPr>
+          <w:rFonts w:ascii="Times New Roman" w:eastAsia="Times New Roman" w:hAnsi="Times New Roman" w:cs="Times New Roman"/>
+          <w:lang w:val="en-US"/>
+        </w:rPr>
+        <w:t>xtrain.shape</w:t>
+      </w:r>
+      <w:proofErr w:type="spellEnd"/>
+      <w:proofErr w:type="gramEnd"/>
+    </w:p>
+    <w:p>
+      <w:pPr>
+        <w:contextualSpacing/>
+        <w:rPr>
+          <w:rFonts w:ascii="Times New Roman" w:eastAsia="Times New Roman" w:hAnsi="Times New Roman" w:cs="Times New Roman"/>
+          <w:lang w:val="en-US"/>
+        </w:rPr>
+      </w:pPr>
+      <w:proofErr w:type="spellStart"/>
+      <w:proofErr w:type="gramStart"/>
+      <w:r>
+        <w:rPr>
+          <w:rFonts w:ascii="Times New Roman" w:eastAsia="Times New Roman" w:hAnsi="Times New Roman" w:cs="Times New Roman"/>
+          <w:lang w:val="en-US"/>
+        </w:rPr>
+        <w:t>ytrain.shape</w:t>
+      </w:r>
+      <w:proofErr w:type="spellEnd"/>
+      <w:proofErr w:type="gramEnd"/>
+    </w:p>
+    <w:p>
+      <w:pPr>
+        <w:contextualSpacing/>
+        <w:rPr>
+          <w:rFonts w:ascii="Times New Roman" w:eastAsia="Times New Roman" w:hAnsi="Times New Roman" w:cs="Times New Roman"/>
+          <w:lang w:val="en-US"/>
+        </w:rPr>
+      </w:pPr>
+      <w:proofErr w:type="spellStart"/>
+      <w:proofErr w:type="gramStart"/>
+      <w:r>
+        <w:rPr>
+          <w:rFonts w:ascii="Times New Roman" w:eastAsia="Times New Roman" w:hAnsi="Times New Roman" w:cs="Times New Roman"/>
+          <w:lang w:val="en-US"/>
+        </w:rPr>
+        <w:t>binaryc.fit</w:t>
+      </w:r>
+      <w:proofErr w:type="spellEnd"/>
+      <w:r>
+        <w:rPr>
+          <w:rFonts w:ascii="Times New Roman" w:eastAsia="Times New Roman" w:hAnsi="Times New Roman" w:cs="Times New Roman"/>
+          <w:lang w:val="en-US"/>
+        </w:rPr>
+        <w:t>(</w:t>
+      </w:r>
+      <w:proofErr w:type="spellStart"/>
+      <w:proofErr w:type="gramEnd"/>
+      <w:r>
+        <w:rPr>
+          <w:rFonts w:ascii="Times New Roman" w:eastAsia="Times New Roman" w:hAnsi="Times New Roman" w:cs="Times New Roman"/>
+          <w:lang w:val="en-US"/>
+        </w:rPr>
+        <w:t>xtrain</w:t>
+      </w:r>
+      <w:proofErr w:type="spellEnd"/>
+      <w:r>
+        <w:rPr>
+          <w:rFonts w:ascii="Times New Roman" w:eastAsia="Times New Roman" w:hAnsi="Times New Roman" w:cs="Times New Roman"/>
+          <w:lang w:val="en-US"/>
+        </w:rPr>
+        <w:t xml:space="preserve">, </w:t>
+      </w:r>
+      <w:proofErr w:type="spellStart"/>
+      <w:r>
+        <w:rPr>
+          <w:rFonts w:ascii="Times New Roman" w:eastAsia="Times New Roman" w:hAnsi="Times New Roman" w:cs="Times New Roman"/>
+          <w:lang w:val="en-US"/>
+        </w:rPr>
+        <w:t>ytrain</w:t>
+      </w:r>
+      <w:proofErr w:type="spellEnd"/>
+      <w:r>
+        <w:rPr>
+          <w:rFonts w:ascii="Times New Roman" w:eastAsia="Times New Roman" w:hAnsi="Times New Roman" w:cs="Times New Roman"/>
+          <w:lang w:val="en-US"/>
+        </w:rPr>
+        <w:t xml:space="preserve">, epochs=200, </w:t>
+      </w:r>
+      <w:proofErr w:type="spellStart"/>
+      <w:r>
+        <w:rPr>
+          <w:rFonts w:ascii="Times New Roman" w:eastAsia="Times New Roman" w:hAnsi="Times New Roman" w:cs="Times New Roman"/>
+          <w:lang w:val="en-US"/>
+        </w:rPr>
+        <w:t>batch_size</w:t>
+      </w:r>
+      <w:proofErr w:type="spellEnd"/>
+      <w:r>
+        <w:rPr>
+          <w:rFonts w:ascii="Times New Roman" w:eastAsia="Times New Roman" w:hAnsi="Times New Roman" w:cs="Times New Roman"/>
+          <w:lang w:val="en-US"/>
+        </w:rPr>
+        <w:t>=20)</w:t>
+      </w:r>
+    </w:p>
+    <w:p>
+      <w:pPr>
+        <w:contextualSpacing/>
+        <w:rPr>
+          <w:rFonts w:ascii="Times New Roman" w:eastAsia="Times New Roman" w:hAnsi="Times New Roman" w:cs="Times New Roman"/>
+          <w:lang w:val="en-US"/>
+        </w:rPr>
+      </w:pPr>
+      <w:r>
+        <w:rPr>
+          <w:rFonts w:ascii="Times New Roman" w:eastAsia="Times New Roman" w:hAnsi="Times New Roman" w:cs="Times New Roman"/>
+          <w:lang w:val="en-US"/>
+        </w:rPr>
+        <w:lastRenderedPageBreak/>
+        <w:t xml:space="preserve">predictions = </w:t>
+      </w:r>
+      <w:proofErr w:type="spellStart"/>
+      <w:proofErr w:type="gramStart"/>
+      <w:r>
+        <w:rPr>
+          <w:rFonts w:ascii="Times New Roman" w:eastAsia="Times New Roman" w:hAnsi="Times New Roman" w:cs="Times New Roman"/>
+          <w:lang w:val="en-US"/>
+        </w:rPr>
+        <w:t>binaryc.predict</w:t>
+      </w:r>
+      <w:proofErr w:type="spellEnd"/>
+      <w:proofErr w:type="gramEnd"/>
+      <w:r>
+        <w:rPr>
+          <w:rFonts w:ascii="Times New Roman" w:eastAsia="Times New Roman" w:hAnsi="Times New Roman" w:cs="Times New Roman"/>
+          <w:lang w:val="en-US"/>
+        </w:rPr>
+        <w:t>(</w:t>
+      </w:r>
+      <w:proofErr w:type="spellStart"/>
+      <w:r>
+        <w:rPr>
+          <w:rFonts w:ascii="Times New Roman" w:eastAsia="Times New Roman" w:hAnsi="Times New Roman" w:cs="Times New Roman"/>
+          <w:lang w:val="en-US"/>
+        </w:rPr>
+        <w:t>xtest</w:t>
+      </w:r>
+      <w:proofErr w:type="spellEnd"/>
+      <w:r>
+        <w:rPr>
+          <w:rFonts w:ascii="Times New Roman" w:eastAsia="Times New Roman" w:hAnsi="Times New Roman" w:cs="Times New Roman"/>
+          <w:lang w:val="en-US"/>
+        </w:rPr>
+        <w:t>)</w:t>
+      </w:r>
+    </w:p>
+    <w:p>
+      <w:pPr>
+        <w:contextualSpacing/>
+        <w:rPr>
+          <w:rFonts w:ascii="Times New Roman" w:eastAsia="Times New Roman" w:hAnsi="Times New Roman" w:cs="Times New Roman"/>
+          <w:lang w:val="en-US"/>
+        </w:rPr>
+      </w:pPr>
+      <w:proofErr w:type="spellStart"/>
+      <w:proofErr w:type="gramStart"/>
+      <w:r>
+        <w:rPr>
+          <w:rFonts w:ascii="Times New Roman" w:eastAsia="Times New Roman" w:hAnsi="Times New Roman" w:cs="Times New Roman"/>
+          <w:lang w:val="en-US"/>
+        </w:rPr>
+        <w:t>predictions.shape</w:t>
+      </w:r>
+      <w:proofErr w:type="spellEnd"/>
+      <w:proofErr w:type="gramEnd"/>
+    </w:p>
+    <w:p>
+      <w:pPr>
+        <w:contextualSpacing/>
+        <w:rPr>
+          <w:rFonts w:ascii="Times New Roman" w:eastAsia="Times New Roman" w:hAnsi="Times New Roman" w:cs="Times New Roman"/>
+          <w:lang w:val="en-US"/>
+        </w:rPr>
+      </w:pPr>
+      <w:proofErr w:type="spellStart"/>
+      <w:r>
+        <w:rPr>
+          <w:rFonts w:ascii="Times New Roman" w:eastAsia="Times New Roman" w:hAnsi="Times New Roman" w:cs="Times New Roman"/>
+          <w:lang w:val="en-US"/>
+        </w:rPr>
+        <w:t>class_labels</w:t>
+      </w:r>
+      <w:proofErr w:type="spellEnd"/>
+      <w:r>
+        <w:rPr>
+          <w:rFonts w:ascii="Times New Roman" w:eastAsia="Times New Roman" w:hAnsi="Times New Roman" w:cs="Times New Roman"/>
+          <w:lang w:val="en-US"/>
+        </w:rPr>
+        <w:t xml:space="preserve"> = []</w:t>
+      </w:r>
+    </w:p>
+    <w:p>
+      <w:pPr>
+        <w:contextualSpacing/>
+        <w:rPr>
+          <w:rFonts w:ascii="Times New Roman" w:eastAsia="Times New Roman" w:hAnsi="Times New Roman" w:cs="Times New Roman"/>
+          <w:lang w:val="en-US"/>
+        </w:rPr>
+      </w:pPr>
+      <w:r>
+        <w:rPr>
+          <w:rFonts w:ascii="Times New Roman" w:eastAsia="Times New Roman" w:hAnsi="Times New Roman" w:cs="Times New Roman"/>
+          <w:lang w:val="en-US"/>
+        </w:rPr>
+        <w:t xml:space="preserve">for </w:t>
+      </w:r>
+      <w:proofErr w:type="spellStart"/>
+      <w:r>
+        <w:rPr>
+          <w:rFonts w:ascii="Times New Roman" w:eastAsia="Times New Roman" w:hAnsi="Times New Roman" w:cs="Times New Roman"/>
+          <w:lang w:val="en-US"/>
+        </w:rPr>
+        <w:t>i</w:t>
+      </w:r>
+      <w:proofErr w:type="spellEnd"/>
+      <w:r>
+        <w:rPr>
+          <w:rFonts w:ascii="Times New Roman" w:eastAsia="Times New Roman" w:hAnsi="Times New Roman" w:cs="Times New Roman"/>
+          <w:lang w:val="en-US"/>
+        </w:rPr>
+        <w:t xml:space="preserve"> in predictions:</w:t>
+      </w:r>
+    </w:p>
+    <w:p>
+      <w:pPr>
+        <w:contextualSpacing/>
+        <w:rPr>
+          <w:rFonts w:ascii="Times New Roman" w:eastAsia="Times New Roman" w:hAnsi="Times New Roman" w:cs="Times New Roman"/>
+          <w:lang w:val="en-US"/>
+        </w:rPr>
+      </w:pPr>
+      <w:r>
+        <w:rPr>
+          <w:rFonts w:ascii="Times New Roman" w:eastAsia="Times New Roman" w:hAnsi="Times New Roman" w:cs="Times New Roman"/>
+          <w:lang w:val="en-US"/>
+        </w:rPr>
+        <w:t xml:space="preserve">    if </w:t>
+      </w:r>
+      <w:proofErr w:type="spellStart"/>
+      <w:r>
+        <w:rPr>
+          <w:rFonts w:ascii="Times New Roman" w:eastAsia="Times New Roman" w:hAnsi="Times New Roman" w:cs="Times New Roman"/>
+          <w:lang w:val="en-US"/>
+        </w:rPr>
+        <w:t>i</w:t>
+      </w:r>
+      <w:proofErr w:type="spellEnd"/>
+      <w:r>
+        <w:rPr>
+          <w:rFonts w:ascii="Times New Roman" w:eastAsia="Times New Roman" w:hAnsi="Times New Roman" w:cs="Times New Roman"/>
+          <w:lang w:val="en-US"/>
+        </w:rPr>
+        <w:t xml:space="preserve"> &gt; 0.5:</w:t>
+      </w:r>
+    </w:p>
+    <w:p>
+      <w:pPr>
+        <w:contextualSpacing/>
+        <w:rPr>
+          <w:rFonts w:ascii="Times New Roman" w:eastAsia="Times New Roman" w:hAnsi="Times New Roman" w:cs="Times New Roman"/>
+          <w:lang w:val="en-US"/>
+        </w:rPr>
+      </w:pPr>
+      <w:r>
+        <w:rPr>
+          <w:rFonts w:ascii="Times New Roman" w:eastAsia="Times New Roman" w:hAnsi="Times New Roman" w:cs="Times New Roman"/>
+          <w:lang w:val="en-US"/>
+        </w:rPr>
+        <w:t xml:space="preserve">        </w:t>
+      </w:r>
+      <w:proofErr w:type="spellStart"/>
+      <w:r>
+        <w:rPr>
+          <w:rFonts w:ascii="Times New Roman" w:eastAsia="Times New Roman" w:hAnsi="Times New Roman" w:cs="Times New Roman"/>
+          <w:lang w:val="en-US"/>
+        </w:rPr>
+        <w:t>class_</w:t>
+      </w:r>
+      <w:proofErr w:type="gramStart"/>
+      <w:r>
+        <w:rPr>
+          <w:rFonts w:ascii="Times New Roman" w:eastAsia="Times New Roman" w:hAnsi="Times New Roman" w:cs="Times New Roman"/>
+          <w:lang w:val="en-US"/>
+        </w:rPr>
+        <w:t>labels.append</w:t>
+      </w:r>
+      <w:proofErr w:type="spellEnd"/>
+      <w:proofErr w:type="gramEnd"/>
+      <w:r>
+        <w:rPr>
+          <w:rFonts w:ascii="Times New Roman" w:eastAsia="Times New Roman" w:hAnsi="Times New Roman" w:cs="Times New Roman"/>
+          <w:lang w:val="en-US"/>
+        </w:rPr>
+        <w:t>(1)</w:t>
+      </w:r>
+    </w:p>
+    <w:p>
+      <w:pPr>
+        <w:contextualSpacing/>
+        <w:rPr>
+          <w:rFonts w:ascii="Times New Roman" w:eastAsia="Times New Roman" w:hAnsi="Times New Roman" w:cs="Times New Roman"/>
+          <w:lang w:val="en-US"/>
+        </w:rPr>
+      </w:pPr>
+      <w:r>
+        <w:rPr>
+          <w:rFonts w:ascii="Times New Roman" w:eastAsia="Times New Roman" w:hAnsi="Times New Roman" w:cs="Times New Roman"/>
+          <w:lang w:val="en-US"/>
+        </w:rPr>
+        <w:t xml:space="preserve">    else:</w:t>
+      </w:r>
+    </w:p>
+    <w:p>
+      <w:pPr>
+        <w:contextualSpacing/>
+        <w:rPr>
+          <w:rFonts w:ascii="Times New Roman" w:eastAsia="Times New Roman" w:hAnsi="Times New Roman" w:cs="Times New Roman"/>
+          <w:lang w:val="en-US"/>
+        </w:rPr>
+      </w:pPr>
+      <w:r>
+        <w:rPr>
+          <w:rFonts w:ascii="Times New Roman" w:eastAsia="Times New Roman" w:hAnsi="Times New Roman" w:cs="Times New Roman"/>
+          <w:lang w:val="en-US"/>
+        </w:rPr>
+        <w:t xml:space="preserve">        </w:t>
+      </w:r>
+      <w:proofErr w:type="spellStart"/>
+      <w:r>
+        <w:rPr>
+          <w:rFonts w:ascii="Times New Roman" w:eastAsia="Times New Roman" w:hAnsi="Times New Roman" w:cs="Times New Roman"/>
+          <w:lang w:val="en-US"/>
+        </w:rPr>
+        <w:t>class_</w:t>
+      </w:r>
+      <w:proofErr w:type="gramStart"/>
+      <w:r>
+        <w:rPr>
+          <w:rFonts w:ascii="Times New Roman" w:eastAsia="Times New Roman" w:hAnsi="Times New Roman" w:cs="Times New Roman"/>
+          <w:lang w:val="en-US"/>
+        </w:rPr>
+        <w:t>labels.append</w:t>
+      </w:r>
+      <w:proofErr w:type="spellEnd"/>
+      <w:proofErr w:type="gramEnd"/>
+      <w:r>
+        <w:rPr>
+          <w:rFonts w:ascii="Times New Roman" w:eastAsia="Times New Roman" w:hAnsi="Times New Roman" w:cs="Times New Roman"/>
+          <w:lang w:val="en-US"/>
+        </w:rPr>
+        <w:t>(0)</w:t>
+      </w:r>
+    </w:p>
+    <w:p>
+      <w:pPr>
+        <w:contextualSpacing/>
+        <w:rPr>
+          <w:rFonts w:ascii="Times New Roman" w:eastAsia="Times New Roman" w:hAnsi="Times New Roman" w:cs="Times New Roman"/>
+          <w:lang w:val="en-US"/>
+        </w:rPr>
+      </w:pPr>
+      <w:proofErr w:type="spellStart"/>
+      <w:r>
+        <w:rPr>
+          <w:rFonts w:ascii="Times New Roman" w:eastAsia="Times New Roman" w:hAnsi="Times New Roman" w:cs="Times New Roman"/>
+          <w:lang w:val="en-US"/>
+        </w:rPr>
+        <w:t>class_</w:t>
+      </w:r>
+      <w:proofErr w:type="gramStart"/>
+      <w:r>
+        <w:rPr>
+          <w:rFonts w:ascii="Times New Roman" w:eastAsia="Times New Roman" w:hAnsi="Times New Roman" w:cs="Times New Roman"/>
+          <w:lang w:val="en-US"/>
+        </w:rPr>
+        <w:t>labels</w:t>
+      </w:r>
+      <w:proofErr w:type="spellEnd"/>
+      <w:proofErr w:type="gramEnd"/>
+    </w:p>
+    <w:p>
+      <w:pPr>
+        <w:contextualSpacing/>
+        <w:rPr>
+          <w:rFonts w:ascii="Times New Roman" w:eastAsia="Times New Roman" w:hAnsi="Times New Roman" w:cs="Times New Roman"/>
+          <w:lang w:val="en-US"/>
+        </w:rPr>
+      </w:pPr>
+      <w:r>
+        <w:rPr>
+          <w:rFonts w:ascii="Times New Roman" w:eastAsia="Times New Roman" w:hAnsi="Times New Roman" w:cs="Times New Roman"/>
+          <w:lang w:val="en-US"/>
+        </w:rPr>
+        <w:t xml:space="preserve">from </w:t>
+      </w:r>
+      <w:proofErr w:type="spellStart"/>
+      <w:proofErr w:type="gramStart"/>
+      <w:r>
+        <w:rPr>
+          <w:rFonts w:ascii="Times New Roman" w:eastAsia="Times New Roman" w:hAnsi="Times New Roman" w:cs="Times New Roman"/>
+          <w:lang w:val="en-US"/>
+        </w:rPr>
+        <w:t>sklearn.metrics</w:t>
+      </w:r>
+      <w:proofErr w:type="spellEnd"/>
+      <w:proofErr w:type="gramEnd"/>
+      <w:r>
+        <w:rPr>
+          <w:rFonts w:ascii="Times New Roman" w:eastAsia="Times New Roman" w:hAnsi="Times New Roman" w:cs="Times New Roman"/>
+          <w:lang w:val="en-US"/>
+        </w:rPr>
+        <w:t xml:space="preserve"> import </w:t>
+      </w:r>
+      <w:proofErr w:type="spellStart"/>
+      <w:r>
+        <w:rPr>
+          <w:rFonts w:ascii="Times New Roman" w:eastAsia="Times New Roman" w:hAnsi="Times New Roman" w:cs="Times New Roman"/>
+          <w:lang w:val="en-US"/>
+        </w:rPr>
+        <w:t>accuracy_score</w:t>
+      </w:r>
+      <w:proofErr w:type="spellEnd"/>
+    </w:p>
+    <w:p>
+      <w:pPr>
+        <w:contextualSpacing/>
+        <w:rPr>
+          <w:rFonts w:ascii="Times New Roman" w:eastAsia="Times New Roman" w:hAnsi="Times New Roman" w:cs="Times New Roman"/>
+          <w:lang w:val="en-US"/>
+        </w:rPr>
+      </w:pPr>
+    </w:p>
+    <w:p>
+      <w:pPr>
+        <w:contextualSpacing/>
+        <w:rPr>
+          <w:rFonts w:ascii="Times New Roman" w:eastAsia="Times New Roman" w:hAnsi="Times New Roman" w:cs="Times New Roman"/>
+          <w:lang w:val="en-US"/>
+        </w:rPr>
+      </w:pPr>
+      <w:proofErr w:type="gramStart"/>
+      <w:r>
+        <w:rPr>
+          <w:rFonts w:ascii="Times New Roman" w:eastAsia="Times New Roman" w:hAnsi="Times New Roman" w:cs="Times New Roman"/>
+          <w:lang w:val="en-US"/>
+        </w:rPr>
+        <w:t>print(</w:t>
+      </w:r>
+      <w:proofErr w:type="gramEnd"/>
+      <w:r>
+        <w:rPr>
+          <w:rFonts w:ascii="Times New Roman" w:eastAsia="Times New Roman" w:hAnsi="Times New Roman" w:cs="Times New Roman"/>
+          <w:lang w:val="en-US"/>
+        </w:rPr>
+        <w:t xml:space="preserve">"Accuracy Score", </w:t>
+      </w:r>
+      <w:proofErr w:type="spellStart"/>
+      <w:r>
+        <w:rPr>
+          <w:rFonts w:ascii="Times New Roman" w:eastAsia="Times New Roman" w:hAnsi="Times New Roman" w:cs="Times New Roman"/>
+          <w:lang w:val="en-US"/>
+        </w:rPr>
+        <w:t>accuracy_score</w:t>
+      </w:r>
+      <w:proofErr w:type="spellEnd"/>
+      <w:r>
+        <w:rPr>
+          <w:rFonts w:ascii="Times New Roman" w:eastAsia="Times New Roman" w:hAnsi="Times New Roman" w:cs="Times New Roman"/>
+          <w:lang w:val="en-US"/>
+        </w:rPr>
+        <w:t>(</w:t>
+      </w:r>
+      <w:proofErr w:type="spellStart"/>
+      <w:r>
+        <w:rPr>
+          <w:rFonts w:ascii="Times New Roman" w:eastAsia="Times New Roman" w:hAnsi="Times New Roman" w:cs="Times New Roman"/>
+          <w:lang w:val="en-US"/>
+        </w:rPr>
+        <w:t>ytest</w:t>
+      </w:r>
+      <w:proofErr w:type="spellEnd"/>
+      <w:r>
+        <w:rPr>
+          <w:rFonts w:ascii="Times New Roman" w:eastAsia="Times New Roman" w:hAnsi="Times New Roman" w:cs="Times New Roman"/>
+          <w:lang w:val="en-US"/>
+        </w:rPr>
+        <w:t xml:space="preserve">, </w:t>
+      </w:r>
+      <w:proofErr w:type="spellStart"/>
+      <w:r>
+        <w:rPr>
+          <w:rFonts w:ascii="Times New Roman" w:eastAsia="Times New Roman" w:hAnsi="Times New Roman" w:cs="Times New Roman"/>
+          <w:lang w:val="en-US"/>
+        </w:rPr>
+        <w:t>class_labels</w:t>
+      </w:r>
+      <w:proofErr w:type="spellEnd"/>
+      <w:r>
+        <w:rPr>
+          <w:rFonts w:ascii="Times New Roman" w:eastAsia="Times New Roman" w:hAnsi="Times New Roman" w:cs="Times New Roman"/>
+          <w:lang w:val="en-US"/>
+        </w:rPr>
+        <w:t>))</w:t>
+      </w:r>
+    </w:p>
+    <w:p>
+      <w:pPr>
+        <w:rPr>
+          <w:rFonts w:ascii="Times New Roman" w:eastAsia="Aptos" w:hAnsi="Times New Roman" w:cs="Times New Roman"/>
+        </w:rPr>
+      </w:pPr>
+    </w:p>
+    <w:p>
+      <w:pPr>
+        <w:spacing w:line="279" w:lineRule="auto"/>
+        <w:rPr>
+          <w:rFonts w:ascii="Times New Roman" w:eastAsia="Times New Roman" w:hAnsi="Times New Roman" w:cs="Times New Roman"/>
+          <w:b/>
+          <w:bCs/>
+          <w:color w:val="242424"/>
+          <w:kern w:val="0"/>
+          <w:sz w:val="28"/>
+          <w:szCs w:val="28"/>
+          <w:lang w:val="en-US" w:eastAsia="ja-JP"/>
+          <w14:ligatures w14:val="none"/>
+        </w:rPr>
+      </w:pPr>
+      <w:r>
+        <w:rPr>
+          <w:rFonts w:ascii="Times New Roman" w:eastAsia="Times New Roman" w:hAnsi="Times New Roman" w:cs="Times New Roman"/>
+          <w:b/>
+          <w:bCs/>
+          <w:color w:val="242424"/>
+          <w:kern w:val="0"/>
+          <w:sz w:val="28"/>
+          <w:szCs w:val="28"/>
+          <w:lang w:val="en-US" w:eastAsia="ja-JP"/>
+          <w14:ligatures w14:val="none"/>
+        </w:rPr>
+        <w:t>Output:</w:t>
+      </w:r>
+    </w:p>
+    <w:p>
+      <w:pPr>
+        <w:rPr>
+          <w:rFonts w:ascii="Times New Roman" w:eastAsia="Aptos" w:hAnsi="Times New Roman" w:cs="Times New Roman"/>
+        </w:rPr>
+      </w:pPr>
+    </w:p>
+    <w:p>
+      <w:pPr>
+        <w:rPr>
+          <w:rFonts w:ascii="Times New Roman" w:eastAsia="Aptos" w:hAnsi="Times New Roman" w:cs="Times New Roman"/>
+        </w:rPr>
+      </w:pPr>
+      <w:r>
+        <w:rPr>
+          <w:rFonts w:ascii="Times New Roman" w:eastAsia="Aptos" w:hAnsi="Times New Roman" w:cs="Times New Roman"/>
+          <w:noProof/>
+        </w:rPr>
+        <w:drawing>
+          <wp:inline distT="0" distB="0" distL="0" distR="0" wp14:anchorId="48D97293" wp14:editId="590D5940">
+            <wp:extent cx="5730240" cy="1402080"/>
+            <wp:effectExtent l="0" t="0" r="3810" b="7620"/>
+            <wp:docPr id="1636689576" name="Picture 1" descr="A screenshot of a computer&#10;&#10;Description automatically generated"/>
+            <wp:cNvGraphicFramePr>
+              <a:graphicFrameLocks xmlns:a="http://schemas.openxmlformats.org/drawingml/2006/main" noChangeAspect="1"/>
+            </wp:cNvGraphicFramePr>
+            <a:graphic xmlns:a="http://schemas.openxmlformats.org/drawingml/2006/main">
+              <a:graphicData uri="http://schemas.openxmlformats.org/drawingml/2006/picture">
+                <pic:pic xmlns:pic="http://schemas.openxmlformats.org/drawingml/2006/picture">
+                  <pic:nvPicPr>
+                    <pic:cNvPr id="1636689576" name="Picture 1" descr="A screenshot of a computer&#10;&#10;Description automatically generated"/>
+                    <pic:cNvPicPr>
+                      <a:picLocks noChangeAspect="1" noChangeArrowheads="1"/>
+                    </pic:cNvPicPr>
+                  </pic:nvPicPr>
+                  <pic:blipFill>
+                    <a:blip r:embed="rId17">
+                      <a:extLst>
+                        <a:ext uri="{28A0092B-C50C-407E-A947-70E740481C1C}">
+                          <a14:useLocalDpi xmlns:a14="http://schemas.microsoft.com/office/drawing/2010/main" val="0"/>
+                        </a:ext>
+                      </a:extLst>
+                    </a:blip>
+                    <a:srcRect/>
+                    <a:stretch>
+                      <a:fillRect/>
+                    </a:stretch>
+                  </pic:blipFill>
+                  <pic:spPr bwMode="auto">
+                    <a:xfrm>
+                      <a:off x="0" y="0"/>
+                      <a:ext cx="5730240" cy="1402080"/>
+                    </a:xfrm>
+                    <a:prstGeom prst="rect">
+                      <a:avLst/>
+                    </a:prstGeom>
+                    <a:noFill/>
+                    <a:ln>
+                      <a:noFill/>
+                    </a:ln>
+                  </pic:spPr>
+                </pic:pic>
+              </a:graphicData>
+            </a:graphic>
+          </wp:inline>
+        </w:drawing>
+      </w:r>
+    </w:p>
+    <w:p>
+      <w:pPr>
+        <w:rPr>
+          <w:rFonts w:ascii="Times New Roman" w:eastAsia="Aptos" w:hAnsi="Times New Roman" w:cs="Times New Roman"/>
+        </w:rPr>
+      </w:pPr>
+      <w:r>
+        <w:rPr>
+          <w:rFonts w:ascii="Times New Roman" w:eastAsia="Aptos" w:hAnsi="Times New Roman" w:cs="Times New Roman"/>
+          <w:noProof/>
+        </w:rPr>
+        <w:drawing>
+          <wp:inline distT="0" distB="0" distL="0" distR="0" wp14:anchorId="7025E302" wp14:editId="7882C01B">
+            <wp:extent cx="5730240" cy="2278380"/>
+            <wp:effectExtent l="0" t="0" r="3810" b="7620"/>
+            <wp:docPr id="1684655976" name="Picture 2" descr="A screenshot of a computer program&#10;&#10;Description automatically generated"/>
+            <wp:cNvGraphicFramePr>
+              <a:graphicFrameLocks xmlns:a="http://schemas.openxmlformats.org/drawingml/2006/main" noChangeAspect="1"/>
+            </wp:cNvGraphicFramePr>
+            <a:graphic xmlns:a="http://schemas.openxmlformats.org/drawingml/2006/main">
+              <a:graphicData uri="http://schemas.openxmlformats.org/drawingml/2006/picture">
+                <pic:pic xmlns:pic="http://schemas.openxmlformats.org/drawingml/2006/picture">
+                  <pic:nvPicPr>
+                    <pic:cNvPr id="1684655976" name="Picture 2" descr="A screenshot of a computer program&#10;&#10;Description automatically generated"/>
+                    <pic:cNvPicPr>
+                      <a:picLocks noChangeAspect="1" noChangeArrowheads="1"/>
+                    </pic:cNvPicPr>
+                  </pic:nvPicPr>
+                  <pic:blipFill>
+                    <a:blip r:embed="rId18">
+                      <a:extLst>
+                        <a:ext uri="{28A0092B-C50C-407E-A947-70E740481C1C}">
+                          <a14:useLocalDpi xmlns:a14="http://schemas.microsoft.com/office/drawing/2010/main" val="0"/>
+                        </a:ext>
+                      </a:extLst>
+                    </a:blip>
+                    <a:srcRect/>
+                    <a:stretch>
+                      <a:fillRect/>
+                    </a:stretch>
+                  </pic:blipFill>
+                  <pic:spPr bwMode="auto">
+                    <a:xfrm>
+                      <a:off x="0" y="0"/>
+                      <a:ext cx="5730240" cy="2278380"/>
+                    </a:xfrm>
+                    <a:prstGeom prst="rect">
+                      <a:avLst/>
+                    </a:prstGeom>
+                    <a:noFill/>
+                    <a:ln>
+                      <a:noFill/>
+                    </a:ln>
+                  </pic:spPr>
+                </pic:pic>
+              </a:graphicData>
+            </a:graphic>
+          </wp:inline>
+        </w:drawing>
+      </w:r>
+    </w:p>
+    <w:p>
+      <w:pPr>
+        <w:rPr>
+          <w:rFonts w:ascii="Times New Roman" w:eastAsia="Aptos" w:hAnsi="Times New Roman" w:cs="Times New Roman"/>
+        </w:rPr>
+      </w:pPr>
+      <w:r>
+        <w:rPr>
+          <w:rFonts w:ascii="Times New Roman" w:eastAsia="Aptos" w:hAnsi="Times New Roman" w:cs="Times New Roman"/>
+          <w:noProof/>
+        </w:rPr>
+        <w:lastRenderedPageBreak/>
+        <w:drawing>
+          <wp:inline distT="0" distB="0" distL="0" distR="0" wp14:anchorId="4B10B9BA" wp14:editId="5BB20064">
+            <wp:extent cx="5341620" cy="1226820"/>
+            <wp:effectExtent l="0" t="0" r="0" b="0"/>
+            <wp:docPr id="585041666" name="Picture 3" descr="A screen shot of a computer&#10;&#10;Description automatically generated"/>
+            <wp:cNvGraphicFramePr>
+              <a:graphicFrameLocks xmlns:a="http://schemas.openxmlformats.org/drawingml/2006/main" noChangeAspect="1"/>
+            </wp:cNvGraphicFramePr>
+            <a:graphic xmlns:a="http://schemas.openxmlformats.org/drawingml/2006/main">
+              <a:graphicData uri="http://schemas.openxmlformats.org/drawingml/2006/picture">
+                <pic:pic xmlns:pic="http://schemas.openxmlformats.org/drawingml/2006/picture">
+                  <pic:nvPicPr>
+                    <pic:cNvPr id="585041666" name="Picture 3" descr="A screen shot of a computer&#10;&#10;Description automatically generated"/>
+                    <pic:cNvPicPr>
+                      <a:picLocks noChangeAspect="1" noChangeArrowheads="1"/>
+                    </pic:cNvPicPr>
+                  </pic:nvPicPr>
+                  <pic:blipFill>
+                    <a:blip r:embed="rId19">
+                      <a:extLst>
+                        <a:ext uri="{28A0092B-C50C-407E-A947-70E740481C1C}">
+                          <a14:useLocalDpi xmlns:a14="http://schemas.microsoft.com/office/drawing/2010/main" val="0"/>
+                        </a:ext>
+                      </a:extLst>
+                    </a:blip>
+                    <a:srcRect/>
+                    <a:stretch>
+                      <a:fillRect/>
+                    </a:stretch>
+                  </pic:blipFill>
+                  <pic:spPr bwMode="auto">
+                    <a:xfrm>
+                      <a:off x="0" y="0"/>
+                      <a:ext cx="5341620" cy="1226820"/>
+                    </a:xfrm>
+                    <a:prstGeom prst="rect">
+                      <a:avLst/>
+                    </a:prstGeom>
+                    <a:noFill/>
+                    <a:ln>
+                      <a:noFill/>
+                    </a:ln>
+                  </pic:spPr>
+                </pic:pic>
+              </a:graphicData>
+            </a:graphic>
+          </wp:inline>
+        </w:drawing>
+      </w:r>
+    </w:p>
+    <w:p>
+      <w:pPr>
+        <w:rPr>
+          <w:rFonts w:ascii="Times New Roman" w:eastAsia="Aptos" w:hAnsi="Times New Roman" w:cs="Times New Roman"/>
+        </w:rPr>
+      </w:pPr>
+    </w:p>
+    <w:p>
+      <w:pPr>
+        <w:rPr>
+          <w:rFonts w:ascii="Times New Roman" w:eastAsia="Aptos" w:hAnsi="Times New Roman" w:cs="Times New Roman"/>
+        </w:rPr>
+      </w:pPr>
+    </w:p>
+    <w:p>
+      <w:pPr>
+        <w:spacing w:line="279" w:lineRule="auto"/>
+        <w:rPr>
+          <w:rFonts w:ascii="Times New Roman" w:eastAsia="Times New Roman" w:hAnsi="Times New Roman" w:cs="Times New Roman"/>
+          <w:b/>
+          <w:bCs/>
+          <w:color w:val="242424"/>
+          <w:kern w:val="0"/>
+          <w:sz w:val="28"/>
+          <w:szCs w:val="28"/>
+          <w:lang w:val="en-US" w:eastAsia="ja-JP"/>
+          <w14:ligatures w14:val="none"/>
+        </w:rPr>
+      </w:pPr>
+      <w:r>
+        <w:rPr>
+          <w:rFonts w:ascii="Times New Roman" w:eastAsia="Times New Roman" w:hAnsi="Times New Roman" w:cs="Times New Roman"/>
+          <w:b/>
+          <w:bCs/>
+          <w:color w:val="242424"/>
+          <w:kern w:val="0"/>
+          <w:sz w:val="28"/>
+          <w:szCs w:val="28"/>
+          <w:lang w:val="en-US" w:eastAsia="ja-JP"/>
+          <w14:ligatures w14:val="none"/>
+        </w:rPr>
+        <w:t>Learning:</w:t>
+      </w:r>
+    </w:p>
+    <w:p>
+      <w:pPr>
+        <w:spacing w:line="279" w:lineRule="auto"/>
+        <w:rPr>
+          <w:rFonts w:ascii="Times New Roman" w:eastAsia="Times New Roman" w:hAnsi="Times New Roman" w:cs="Times New Roman"/>
+          <w:kern w:val="0"/>
+          <w:lang w:val="en-GB" w:eastAsia="ja-JP"/>
+          <w14:ligatures w14:val="none"/>
+        </w:rPr>
+      </w:pPr>
+    </w:p>
+    <w:p>
+      <w:pPr>
+        <w:spacing w:line="279" w:lineRule="auto"/>
+        <w:rPr>
+          <w:rFonts w:ascii="Times New Roman" w:eastAsia="Times New Roman" w:hAnsi="Times New Roman" w:cs="Times New Roman"/>
+          <w:kern w:val="0"/>
+          <w:lang w:val="en-GB" w:eastAsia="ja-JP"/>
+          <w14:ligatures w14:val="none"/>
+        </w:rPr>
+      </w:pPr>
+      <w:r>
+        <w:rPr>
+          <w:rFonts w:ascii="Times New Roman" w:eastAsia="Times New Roman" w:hAnsi="Times New Roman" w:cs="Times New Roman"/>
+          <w:kern w:val="0"/>
+          <w:lang w:val="en-GB" w:eastAsia="ja-JP"/>
+          <w14:ligatures w14:val="none"/>
+        </w:rPr>
+        <w:t xml:space="preserve">This code builds and trains a neural network using </w:t>
+      </w:r>
+      <w:proofErr w:type="spellStart"/>
+      <w:r>
+        <w:rPr>
+          <w:rFonts w:ascii="Times New Roman" w:eastAsia="Times New Roman" w:hAnsi="Times New Roman" w:cs="Times New Roman"/>
+          <w:kern w:val="0"/>
+          <w:lang w:val="en-GB" w:eastAsia="ja-JP"/>
+          <w14:ligatures w14:val="none"/>
+        </w:rPr>
+        <w:t>Keras</w:t>
+      </w:r>
+      <w:proofErr w:type="spellEnd"/>
+      <w:r>
+        <w:rPr>
+          <w:rFonts w:ascii="Times New Roman" w:eastAsia="Times New Roman" w:hAnsi="Times New Roman" w:cs="Times New Roman"/>
+          <w:kern w:val="0"/>
+          <w:lang w:val="en-GB" w:eastAsia="ja-JP"/>
+          <w14:ligatures w14:val="none"/>
+        </w:rPr>
+        <w:t xml:space="preserve"> to predict diabetes from given health data. It starts by importing necessary libraries and defining the dataset's features and labels. Then, a neural network model is created with three layers. The model is compiled with appropriate loss function and optimizer. Next, the data is split into training and testing sets. The model is trained on the training data, and predictions are made on the test data. Finally, the accuracy of the predictions is evaluated using the test labels, and the accuracy score is printed.</w:t>
+      </w:r>
+    </w:p>
+    <w:p>
+      <w:pPr>
+        <w:spacing w:line="279" w:lineRule="auto"/>
+        <w:rPr>
+          <w:rFonts w:ascii="Times New Roman" w:eastAsia="Times New Roman" w:hAnsi="Times New Roman" w:cs="Times New Roman"/>
+          <w:b/>
+          <w:bCs/>
+          <w:color w:val="242424"/>
+          <w:kern w:val="0"/>
+          <w:sz w:val="28"/>
+          <w:szCs w:val="28"/>
+          <w:lang w:val="en-US" w:eastAsia="ja-JP"/>
+          <w14:ligatures w14:val="none"/>
+        </w:rPr>
+      </w:pPr>
+    </w:p>
+    <w:p>
+      <w:pPr>
+        <w:spacing w:line="279" w:lineRule="auto"/>
+        <w:rPr>
+          <w:rFonts w:ascii="Times New Roman" w:eastAsia="Times New Roman" w:hAnsi="Times New Roman" w:cs="Times New Roman"/>
+          <w:color w:val="242424"/>
+          <w:kern w:val="0"/>
+          <w:lang w:val="en-US" w:eastAsia="ja-JP"/>
+          <w14:ligatures w14:val="none"/>
+        </w:rPr>
+      </w:pPr>
     </w:p>
     <w:sectPr>
-      <w:headerReference w:type="default" r:id="rId17"/>
-      <w:footerReference w:type="default" r:id="rId18"/>
+      <w:headerReference w:type="default" r:id="rId20"/>
+      <w:footerReference w:type="default" r:id="rId21"/>
       <w:pgSz w:w="12240" w:h="15840"/>
       <w:pgMar w:top="1440" w:right="1440" w:bottom="1440" w:left="1440" w:header="720" w:footer="720" w:gutter="0"/>
       <w:cols w:space="720"/>
@@ -4405,6 +6874,8 @@
             <w:pStyle w:val="Header"/>
             <w:ind w:left="-115"/>
           </w:pPr>
+          <w:bookmarkStart w:id="3" w:name="_Hlk164808085"/>
+          <w:bookmarkStart w:id="4" w:name="_Hlk164808100"/>
           <w:proofErr w:type="spellStart"/>
           <w:r>
             <w:t>Msc</w:t>
@@ -4413,6 +6884,7 @@
           <w:r>
             <w:t>. IT. Sem 4</w:t>
           </w:r>
+          <w:bookmarkEnd w:id="3"/>
         </w:p>
       </w:tc>
       <w:tc>
@@ -4424,9 +6896,11 @@
             <w:pStyle w:val="Header"/>
             <w:jc w:val="center"/>
           </w:pPr>
+          <w:bookmarkStart w:id="5" w:name="_Hlk164808091"/>
           <w:r>
             <w:t>Deep Learning</w:t>
           </w:r>
+          <w:bookmarkEnd w:id="5"/>
         </w:p>
       </w:tc>
       <w:tc>
@@ -4445,6 +6919,7 @@
         </w:p>
       </w:tc>
     </w:tr>
+    <w:bookmarkEnd w:id="4"/>
   </w:tbl>
   <w:p>
     <w:pPr>
@@ -5022,6 +7497,155 @@
       </w:rPr>
     </w:lvl>
   </w:abstractNum>
+  <w:abstractNum w:abstractNumId="5" w15:restartNumberingAfterBreak="0">
+    <w:nsid w:val="44EE1EAA"/>
+    <w:multiLevelType w:val="multilevel"/>
+    <w:tmpl w:val="14544362"/>
+    <w:lvl w:ilvl="0">
+      <w:start w:val="1"/>
+      <w:numFmt w:val="bullet"/>
+      <w:lvlText w:val=""/>
+      <w:lvlJc w:val="left"/>
+      <w:pPr>
+        <w:tabs>
+          <w:tab w:val="num" w:pos="720"/>
+        </w:tabs>
+        <w:ind w:left="720" w:hanging="360"/>
+      </w:pPr>
+      <w:rPr>
+        <w:rFonts w:ascii="Symbol" w:hAnsi="Symbol" w:hint="default"/>
+        <w:sz w:val="20"/>
+      </w:rPr>
+    </w:lvl>
+    <w:lvl w:ilvl="1" w:tentative="1">
+      <w:start w:val="1"/>
+      <w:numFmt w:val="bullet"/>
+      <w:lvlText w:val="o"/>
+      <w:lvlJc w:val="left"/>
+      <w:pPr>
+        <w:tabs>
+          <w:tab w:val="num" w:pos="1440"/>
+        </w:tabs>
+        <w:ind w:left="1440" w:hanging="360"/>
+      </w:pPr>
+      <w:rPr>
+        <w:rFonts w:ascii="Courier New" w:hAnsi="Courier New" w:hint="default"/>
+        <w:sz w:val="20"/>
+      </w:rPr>
+    </w:lvl>
+    <w:lvl w:ilvl="2" w:tentative="1">
+      <w:start w:val="1"/>
+      <w:numFmt w:val="bullet"/>
+      <w:lvlText w:val=""/>
+      <w:lvlJc w:val="left"/>
+      <w:pPr>
+        <w:tabs>
+          <w:tab w:val="num" w:pos="2160"/>
+        </w:tabs>
+        <w:ind w:left="2160" w:hanging="360"/>
+      </w:pPr>
+      <w:rPr>
+        <w:rFonts w:ascii="Wingdings" w:hAnsi="Wingdings" w:hint="default"/>
+        <w:sz w:val="20"/>
+      </w:rPr>
+    </w:lvl>
+    <w:lvl w:ilvl="3" w:tentative="1">
+      <w:start w:val="1"/>
+      <w:numFmt w:val="bullet"/>
+      <w:lvlText w:val=""/>
+      <w:lvlJc w:val="left"/>
+      <w:pPr>
+        <w:tabs>
+          <w:tab w:val="num" w:pos="2880"/>
+        </w:tabs>
+        <w:ind w:left="2880" w:hanging="360"/>
+      </w:pPr>
+      <w:rPr>
+        <w:rFonts w:ascii="Wingdings" w:hAnsi="Wingdings" w:hint="default"/>
+        <w:sz w:val="20"/>
+      </w:rPr>
+    </w:lvl>
+    <w:lvl w:ilvl="4" w:tentative="1">
+      <w:start w:val="1"/>
+      <w:numFmt w:val="bullet"/>
+      <w:lvlText w:val=""/>
+      <w:lvlJc w:val="left"/>
+      <w:pPr>
+        <w:tabs>
+          <w:tab w:val="num" w:pos="3600"/>
+        </w:tabs>
+        <w:ind w:left="3600" w:hanging="360"/>
+      </w:pPr>
+      <w:rPr>
+        <w:rFonts w:ascii="Wingdings" w:hAnsi="Wingdings" w:hint="default"/>
+        <w:sz w:val="20"/>
+      </w:rPr>
+    </w:lvl>
+    <w:lvl w:ilvl="5" w:tentative="1">
+      <w:start w:val="1"/>
+      <w:numFmt w:val="bullet"/>
+      <w:lvlText w:val=""/>
+      <w:lvlJc w:val="left"/>
+      <w:pPr>
+        <w:tabs>
+          <w:tab w:val="num" w:pos="4320"/>
+        </w:tabs>
+        <w:ind w:left="4320" w:hanging="360"/>
+      </w:pPr>
+      <w:rPr>
+        <w:rFonts w:ascii="Wingdings" w:hAnsi="Wingdings" w:hint="default"/>
+        <w:sz w:val="20"/>
+      </w:rPr>
+    </w:lvl>
+    <w:lvl w:ilvl="6" w:tentative="1">
+      <w:start w:val="1"/>
+      <w:numFmt w:val="bullet"/>
+      <w:lvlText w:val=""/>
+      <w:lvlJc w:val="left"/>
+      <w:pPr>
+        <w:tabs>
+          <w:tab w:val="num" w:pos="5040"/>
+        </w:tabs>
+        <w:ind w:left="5040" w:hanging="360"/>
+      </w:pPr>
+      <w:rPr>
+        <w:rFonts w:ascii="Wingdings" w:hAnsi="Wingdings" w:hint="default"/>
+        <w:sz w:val="20"/>
+      </w:rPr>
+    </w:lvl>
+    <w:lvl w:ilvl="7" w:tentative="1">
+      <w:start w:val="1"/>
+      <w:numFmt w:val="bullet"/>
+      <w:lvlText w:val=""/>
+      <w:lvlJc w:val="left"/>
+      <w:pPr>
+        <w:tabs>
+          <w:tab w:val="num" w:pos="5760"/>
+        </w:tabs>
+        <w:ind w:left="5760" w:hanging="360"/>
+      </w:pPr>
+      <w:rPr>
+        <w:rFonts w:ascii="Wingdings" w:hAnsi="Wingdings" w:hint="default"/>
+        <w:sz w:val="20"/>
+      </w:rPr>
+    </w:lvl>
+    <w:lvl w:ilvl="8" w:tentative="1">
+      <w:start w:val="1"/>
+      <w:numFmt w:val="bullet"/>
+      <w:lvlText w:val=""/>
+      <w:lvlJc w:val="left"/>
+      <w:pPr>
+        <w:tabs>
+          <w:tab w:val="num" w:pos="6480"/>
+        </w:tabs>
+        <w:ind w:left="6480" w:hanging="360"/>
+      </w:pPr>
+      <w:rPr>
+        <w:rFonts w:ascii="Wingdings" w:hAnsi="Wingdings" w:hint="default"/>
+        <w:sz w:val="20"/>
+      </w:rPr>
+    </w:lvl>
+  </w:abstractNum>
   <w:num w:numId="1" w16cid:durableId="1842895245">
     <w:abstractNumId w:val="3"/>
   </w:num>
@@ -5036,6 +7660,9 @@
   </w:num>
   <w:num w:numId="5" w16cid:durableId="1240138513">
     <w:abstractNumId w:val="1"/>
+  </w:num>
+  <w:num w:numId="6" w16cid:durableId="723678397">
+    <w:abstractNumId w:val="5"/>
   </w:num>
 </w:numbering>
 </file>
@@ -5440,7 +8067,7 @@
   <w:style w:type="paragraph" w:default="1" w:styleId="Normal">
     <w:name w:val="Normal"/>
     <w:qFormat/>
-    <w:rsid w:val="0024149D"/>
+    <w:rsid w:val="008D0BB8"/>
   </w:style>
   <w:style w:type="paragraph" w:styleId="Heading1">
     <w:name w:val="heading 1"/>
@@ -5644,6 +8271,7 @@
   <w:style w:type="character" w:default="1" w:styleId="DefaultParagraphFont">
     <w:name w:val="Default Paragraph Font"/>
     <w:uiPriority w:val="1"/>
+    <w:semiHidden/>
     <w:unhideWhenUsed/>
   </w:style>
   <w:style w:type="table" w:default="1" w:styleId="TableNormal">

</xml_diff>